<commit_message>
major fixes in ML
</commit_message>
<xml_diff>
--- a/Encallado_Machine Learning Cognate 1 Project.docx
+++ b/Encallado_Machine Learning Cognate 1 Project.docx
@@ -900,7 +900,7 @@
                 <w:sz w:val="24"/>
                 <w:szCs w:val="24"/>
               </w:rPr>
-              <w:t>6</w:t>
+              <w:t>5</w:t>
             </w:r>
             <w:r>
               <w:rPr>
@@ -998,7 +998,7 @@
                 <w:sz w:val="24"/>
                 <w:szCs w:val="24"/>
               </w:rPr>
-              <w:t>6</w:t>
+              <w:t>5</w:t>
             </w:r>
             <w:r>
               <w:rPr>
@@ -1096,7 +1096,7 @@
                 <w:sz w:val="24"/>
                 <w:szCs w:val="24"/>
               </w:rPr>
-              <w:t>7</w:t>
+              <w:t>6</w:t>
             </w:r>
             <w:r>
               <w:rPr>
@@ -1218,7 +1218,7 @@
                 <w:sz w:val="24"/>
                 <w:szCs w:val="24"/>
               </w:rPr>
-              <w:t>12</w:t>
+              <w:t>11</w:t>
             </w:r>
             <w:r>
               <w:rPr>
@@ -1316,7 +1316,7 @@
                 <w:sz w:val="24"/>
                 <w:szCs w:val="24"/>
               </w:rPr>
-              <w:t>20</w:t>
+              <w:t>19</w:t>
             </w:r>
             <w:r>
               <w:rPr>
@@ -1512,7 +1512,7 @@
                 <w:sz w:val="24"/>
                 <w:szCs w:val="24"/>
               </w:rPr>
-              <w:t>24</w:t>
+              <w:t>23</w:t>
             </w:r>
             <w:r>
               <w:rPr>
@@ -1610,7 +1610,7 @@
                 <w:sz w:val="24"/>
                 <w:szCs w:val="24"/>
               </w:rPr>
-              <w:t>25</w:t>
+              <w:t>24</w:t>
             </w:r>
             <w:r>
               <w:rPr>
@@ -1708,7 +1708,7 @@
                 <w:sz w:val="24"/>
                 <w:szCs w:val="24"/>
               </w:rPr>
-              <w:t>27</w:t>
+              <w:t>25</w:t>
             </w:r>
             <w:r>
               <w:rPr>
@@ -1904,7 +1904,7 @@
             <w:sz w:val="24"/>
             <w:szCs w:val="24"/>
           </w:rPr>
-          <w:t>13</w:t>
+          <w:t>12</w:t>
         </w:r>
         <w:r>
           <w:rPr>
@@ -2013,7 +2013,7 @@
             <w:sz w:val="24"/>
             <w:szCs w:val="24"/>
           </w:rPr>
-          <w:t>14</w:t>
+          <w:t>13</w:t>
         </w:r>
         <w:r>
           <w:rPr>
@@ -2122,7 +2122,7 @@
             <w:sz w:val="24"/>
             <w:szCs w:val="24"/>
           </w:rPr>
-          <w:t>15</w:t>
+          <w:t>14</w:t>
         </w:r>
         <w:r>
           <w:rPr>
@@ -2231,7 +2231,7 @@
             <w:sz w:val="24"/>
             <w:szCs w:val="24"/>
           </w:rPr>
-          <w:t>15</w:t>
+          <w:t>14</w:t>
         </w:r>
         <w:r>
           <w:rPr>
@@ -2340,7 +2340,7 @@
             <w:sz w:val="24"/>
             <w:szCs w:val="24"/>
           </w:rPr>
-          <w:t>16</w:t>
+          <w:t>15</w:t>
         </w:r>
         <w:r>
           <w:rPr>
@@ -2449,7 +2449,7 @@
             <w:sz w:val="24"/>
             <w:szCs w:val="24"/>
           </w:rPr>
-          <w:t>17</w:t>
+          <w:t>16</w:t>
         </w:r>
         <w:r>
           <w:rPr>
@@ -2558,7 +2558,7 @@
             <w:sz w:val="24"/>
             <w:szCs w:val="24"/>
           </w:rPr>
-          <w:t>18</w:t>
+          <w:t>17</w:t>
         </w:r>
         <w:r>
           <w:rPr>
@@ -2667,7 +2667,7 @@
             <w:sz w:val="24"/>
             <w:szCs w:val="24"/>
           </w:rPr>
-          <w:t>18</w:t>
+          <w:t>17</w:t>
         </w:r>
         <w:r>
           <w:rPr>
@@ -2776,7 +2776,7 @@
             <w:sz w:val="24"/>
             <w:szCs w:val="24"/>
           </w:rPr>
-          <w:t>19</w:t>
+          <w:t>18</w:t>
         </w:r>
         <w:r>
           <w:rPr>
@@ -2885,7 +2885,7 @@
             <w:sz w:val="24"/>
             <w:szCs w:val="24"/>
           </w:rPr>
-          <w:t>22</w:t>
+          <w:t>21</w:t>
         </w:r>
         <w:r>
           <w:rPr>
@@ -2935,7 +2935,17 @@
             <w:sz w:val="24"/>
             <w:szCs w:val="24"/>
           </w:rPr>
-          <w:t xml:space="preserve"> Folium Map Philippines IT-BPM Hub Analysis – Davao City</w:t>
+          <w:t xml:space="preserve"> Folium Map Philippines IT-BPM Hub Analysis – </w:t>
+        </w:r>
+        <w:r>
+          <w:rPr>
+            <w:rStyle w:val="Hyperlink"/>
+            <w:rFonts w:ascii="Arial" w:hAnsi="Arial" w:cs="Arial"/>
+            <w:noProof/>
+            <w:sz w:val="24"/>
+            <w:szCs w:val="24"/>
+          </w:rPr>
+          <w:t>Santa Ignacia, Tarlac</w:t>
         </w:r>
         <w:r>
           <w:rPr>
@@ -2994,7 +3004,7 @@
             <w:sz w:val="24"/>
             <w:szCs w:val="24"/>
           </w:rPr>
-          <w:t>23</w:t>
+          <w:t>22</w:t>
         </w:r>
         <w:r>
           <w:rPr>
@@ -3402,6 +3412,7 @@
     <w:p>
       <w:pPr>
         <w:spacing w:line="360" w:lineRule="auto"/>
+        <w:ind w:firstLine="720"/>
         <w:jc w:val="both"/>
         <w:rPr>
           <w:rFonts w:ascii="Arial" w:hAnsi="Arial" w:cs="Arial"/>
@@ -3453,6 +3464,7 @@
     <w:p>
       <w:pPr>
         <w:spacing w:line="360" w:lineRule="auto"/>
+        <w:ind w:firstLine="720"/>
         <w:jc w:val="both"/>
         <w:rPr>
           <w:rFonts w:ascii="Arial" w:hAnsi="Arial" w:cs="Arial"/>
@@ -3617,16 +3629,8 @@
                 <w:sz w:val="24"/>
                 <w:szCs w:val="24"/>
               </w:rPr>
-              <w:t xml:space="preserve">This Jupyter Notebook serves as the core analytical workflow for the "GPS Connectivity Analysis for IT-BPM Hub Prediction in the Philippines" project. It includes detailed code implementations for data loading from various sources (e.g., </w:t>
-            </w:r>
-            <w:r>
-              <w:rPr>
-                <w:rFonts w:ascii="Arial" w:hAnsi="Arial" w:cs="Arial"/>
-                <w:sz w:val="24"/>
-                <w:szCs w:val="24"/>
-              </w:rPr>
               <w:lastRenderedPageBreak/>
-              <w:t>CSV, GeoJSON, and ZIP files containing shapefiles), exploratory data analysis (EDA) with visualizations such as histograms, scatter plots, and bar charts for connectivity metrics, feature engineering steps (e.g., calculating indices like Talent Pool, Digital Readiness, Accessibility, and Saturation), machine learning modeling using K-Means clustering for city classification, and generation of outputs like interactive maps and cluster analyses. The notebook is structured with markdown explanations, code cells, and inline comments to ensure reproducibility, covering imports, preprocessing, modeling, and interpretation of results</w:t>
+              <w:t>This Jupyter Notebook serves as the core analytical workflow for the "GPS Connectivity Analysis for IT-BPM Hub Prediction in the Philippines" project. It includes detailed code implementations for data loading from various sources (e.g., CSV, GeoJSON, and ZIP files containing shapefiles), exploratory data analysis (EDA) with visualizations such as histograms, scatter plots, and bar charts for connectivity metrics, feature engineering steps (e.g., calculating indices like Talent Pool, Digital Readiness, Accessibility, and Saturation), machine learning modeling using K-Means clustering for city classification, and generation of outputs like interactive maps and cluster analyses. The notebook is structured with markdown explanations, code cells, and inline comments to ensure reproducibility, covering imports, preprocessing, modeling, and interpretation of results</w:t>
             </w:r>
             <w:r>
               <w:rPr>
@@ -4540,6 +4544,7 @@
                 <w:lang w:eastAsia="en-PH"/>
                 <w14:ligatures w14:val="none"/>
               </w:rPr>
+              <w:lastRenderedPageBreak/>
               <w:t>2020-04-01_performance_mobile_tiles.prj</w:t>
             </w:r>
             <w:r>
@@ -5585,6 +5590,7 @@
                 <w:sz w:val="24"/>
                 <w:szCs w:val="24"/>
               </w:rPr>
+              <w:lastRenderedPageBreak/>
               <w:t>This cleaned version of the PSGC dataset focuses on municipality-level data, including normalized names</w:t>
             </w:r>
             <w:r>
@@ -5601,16 +5607,7 @@
                 <w:sz w:val="24"/>
                 <w:szCs w:val="24"/>
               </w:rPr>
-              <w:t xml:space="preserve">geographic levels, income classifications per DOF DO No. 074.2024, and 2024 population projections. Derived from the full PSGC, it </w:t>
-            </w:r>
-            <w:r>
-              <w:rPr>
-                <w:rFonts w:ascii="Arial" w:hAnsi="Arial" w:cs="Arial"/>
-                <w:sz w:val="24"/>
-                <w:szCs w:val="24"/>
-              </w:rPr>
-              <w:lastRenderedPageBreak/>
-              <w:t xml:space="preserve">removes redundancies, standardizes formatting for merging, and includes columns like </w:t>
+              <w:t xml:space="preserve">geographic levels, income classifications per DOF DO No. 074.2024, and 2024 population projections. Derived from the full PSGC, it removes redundancies, standardizes formatting for merging, and includes columns like </w:t>
             </w:r>
             <w:proofErr w:type="spellStart"/>
             <w:r>
@@ -6426,6 +6423,7 @@
                 <w:sz w:val="24"/>
                 <w:szCs w:val="24"/>
               </w:rPr>
+              <w:lastRenderedPageBreak/>
               <w:t xml:space="preserve">This CSV extract from the LFS metadata Excel file specifically contains the value set for variable C12A (Location of Work - Province, Municipality), mapping codes to names (e.g., 0101 for Abra - </w:t>
             </w:r>
             <w:proofErr w:type="spellStart"/>
@@ -6444,16 +6442,7 @@
                 <w:sz w:val="24"/>
                 <w:szCs w:val="24"/>
               </w:rPr>
-              <w:t xml:space="preserve">). It serves as a lookup table for processing </w:t>
-            </w:r>
-            <w:r>
-              <w:rPr>
-                <w:rFonts w:ascii="Arial" w:hAnsi="Arial" w:cs="Arial"/>
-                <w:sz w:val="24"/>
-                <w:szCs w:val="24"/>
-              </w:rPr>
-              <w:lastRenderedPageBreak/>
-              <w:t>location-based employment data, derived from the full metadata dictionary which includes all variable descriptions, codes, and value labels.</w:t>
+              <w:t>). It serves as a lookup table for processing location-based employment data, derived from the full metadata dictionary which includes all variable descriptions, codes, and value labels.</w:t>
             </w:r>
           </w:p>
         </w:tc>
@@ -6719,7 +6708,23 @@
                 <w:sz w:val="24"/>
                 <w:szCs w:val="24"/>
               </w:rPr>
-              <w:t>Feature-EngineeredDataset_Encallado.csv</w:t>
+              <w:t>Feature-Engineered</w:t>
+            </w:r>
+            <w:r>
+              <w:rPr>
+                <w:rFonts w:ascii="Arial" w:hAnsi="Arial" w:cs="Arial"/>
+                <w:sz w:val="24"/>
+                <w:szCs w:val="24"/>
+              </w:rPr>
+              <w:t xml:space="preserve"> </w:t>
+            </w:r>
+            <w:r>
+              <w:rPr>
+                <w:rFonts w:ascii="Arial" w:hAnsi="Arial" w:cs="Arial"/>
+                <w:sz w:val="24"/>
+                <w:szCs w:val="24"/>
+              </w:rPr>
+              <w:t>Dataset_Encallado.csv</w:t>
             </w:r>
           </w:p>
         </w:tc>
@@ -7415,6 +7420,7 @@
                 <w:sz w:val="24"/>
                 <w:szCs w:val="24"/>
               </w:rPr>
+              <w:lastRenderedPageBreak/>
               <w:t>No_Work_Count</w:t>
             </w:r>
             <w:proofErr w:type="spellEnd"/>
@@ -7477,7 +7483,6 @@
                 <w:sz w:val="24"/>
                 <w:szCs w:val="24"/>
               </w:rPr>
-              <w:lastRenderedPageBreak/>
               <w:t xml:space="preserve">[10] </w:t>
             </w:r>
             <w:r>
@@ -8232,7 +8237,7 @@
           <w:sz w:val="24"/>
           <w:szCs w:val="24"/>
         </w:rPr>
-        <w:t xml:space="preserve"> Download and upload speeds varied widely, with high throughput consistently concentrated in major metropolitan and emerging provincial urban centers, while remote and island municipalities displayed markedly lower performance and elevated latency. Population levels ranged from sparse rural </w:t>
+        <w:t xml:space="preserve"> Download and upload speeds varied widely, with high throughput consistently concentrated in major metropolitan and emerging provincial </w:t>
       </w:r>
       <w:r>
         <w:rPr>
@@ -8241,7 +8246,7 @@
           <w:szCs w:val="24"/>
         </w:rPr>
         <w:lastRenderedPageBreak/>
-        <w:t>settlements to dense urban cores exceeding one million inhabitants, and talent indicators similarly clustered in populous regions, though several secondary cities exhibited unexpectedly strong potential. Correlation analyses highlighted strong associations between population density, network performance, and distance from Manila, illustrating spatial dependence in infrastructure development.</w:t>
+        <w:t>urban centers, while remote and island municipalities displayed markedly lower performance and elevated latency. Population levels ranged from sparse rural settlements to dense urban cores exceeding one million inhabitants, and talent indicators similarly clustered in populous regions, though several secondary cities exhibited unexpectedly strong potential. Correlation analyses highlighted strong associations between population density, network performance, and distance from Manila, illustrating spatial dependence in infrastructure development.</w:t>
       </w:r>
       <w:r>
         <w:rPr>
@@ -8276,16 +8281,16 @@
           <w:szCs w:val="24"/>
         </w:rPr>
         <w:drawing>
-          <wp:anchor distT="0" distB="0" distL="114300" distR="114300" simplePos="0" relativeHeight="251715072" behindDoc="0" locked="0" layoutInCell="1" allowOverlap="1" wp14:anchorId="1B14FA5F" wp14:editId="1E18A074">
+          <wp:anchor distT="0" distB="0" distL="114300" distR="114300" simplePos="0" relativeHeight="251715072" behindDoc="0" locked="0" layoutInCell="1" allowOverlap="1" wp14:anchorId="1B14FA5F" wp14:editId="5EAC0CF6">
             <wp:simplePos x="0" y="0"/>
             <wp:positionH relativeFrom="margin">
-              <wp:align>left</wp:align>
+              <wp:posOffset>19050</wp:posOffset>
             </wp:positionH>
             <wp:positionV relativeFrom="paragraph">
-              <wp:posOffset>2604004</wp:posOffset>
+              <wp:posOffset>3708654</wp:posOffset>
             </wp:positionV>
-            <wp:extent cx="5687695" cy="3216275"/>
-            <wp:effectExtent l="19050" t="19050" r="27305" b="22225"/>
+            <wp:extent cx="5683885" cy="3216275"/>
+            <wp:effectExtent l="19050" t="19050" r="12065" b="22225"/>
             <wp:wrapTopAndBottom/>
             <wp:docPr id="1525290023" name="Picture 1"/>
             <wp:cNvGraphicFramePr>
@@ -8295,7 +8300,7 @@
               <a:graphicData uri="http://schemas.openxmlformats.org/drawingml/2006/picture">
                 <pic:pic xmlns:pic="http://schemas.openxmlformats.org/drawingml/2006/picture">
                   <pic:nvPicPr>
-                    <pic:cNvPr id="0" name="Picture 1"/>
+                    <pic:cNvPr id="1525290023" name="Picture 1"/>
                     <pic:cNvPicPr>
                       <a:picLocks noChangeAspect="1" noChangeArrowheads="1"/>
                     </pic:cNvPicPr>
@@ -8308,7 +8313,6 @@
                         </a:ext>
                       </a:extLst>
                     </a:blip>
-                    <a:srcRect/>
                     <a:stretch>
                       <a:fillRect/>
                     </a:stretch>
@@ -8316,7 +8320,7 @@
                   <pic:spPr bwMode="auto">
                     <a:xfrm>
                       <a:off x="0" y="0"/>
-                      <a:ext cx="5687695" cy="3216275"/>
+                      <a:ext cx="5683885" cy="3216275"/>
                     </a:xfrm>
                     <a:prstGeom prst="rect">
                       <a:avLst/>
@@ -8481,43 +8485,23 @@
           <w:sz w:val="24"/>
           <w:szCs w:val="24"/>
         </w:rPr>
-        <w:t xml:space="preserve">The first visualization, a horizontal bar chart titled </w:t>
-      </w:r>
-      <w:r>
-        <w:rPr>
-          <w:rFonts w:ascii="Arial" w:hAnsi="Arial" w:cs="Arial"/>
-          <w:i/>
-          <w:iCs/>
-          <w:sz w:val="24"/>
-          <w:szCs w:val="24"/>
-        </w:rPr>
-        <w:t>“Top 20 Cities Ranked for IT-BPM Hub Investment”</w:t>
-      </w:r>
-      <w:r>
-        <w:rPr>
-          <w:rFonts w:ascii="Arial" w:hAnsi="Arial" w:cs="Arial"/>
-          <w:sz w:val="24"/>
-          <w:szCs w:val="24"/>
-        </w:rPr>
-        <w:t xml:space="preserve"> under the </w:t>
-      </w:r>
-      <w:r>
-        <w:rPr>
-          <w:rFonts w:ascii="Arial" w:hAnsi="Arial" w:cs="Arial"/>
-          <w:i/>
-          <w:iCs/>
-          <w:sz w:val="24"/>
-          <w:szCs w:val="24"/>
-        </w:rPr>
-        <w:t>Next-Wave Digital Cities Initiative</w:t>
-      </w:r>
-      <w:r>
-        <w:rPr>
-          <w:rFonts w:ascii="Arial" w:hAnsi="Arial" w:cs="Arial"/>
-          <w:sz w:val="24"/>
-          <w:szCs w:val="24"/>
-        </w:rPr>
-        <w:t xml:space="preserve">, displays IT-BPM Hub Selection Scores on a 0–100 scale. Davao City leads with a score of 63.0 (orange, “Good” 50–69), followed by Santa Ignacia, Tarlac (48.6), Baleno, Masbate (43.3), and descending to Batad, Iloilo (34.1), all classified as “Moderate” (&lt;50) in red. The score distribution is skewed toward moderate performance, with only one city in the “Good” category and none in “Excellent” (≥70), indicating overall scarcity of high-potential sites. Geospatial patterns show cities distributed across Mindanao, Visayas, and </w:t>
+        <w:t>The chart ranks the top 20 Philippine locations for IT-BPM investment under the "Next-Wave Digital Cities Initiative," led by Santa Ignacia, Tarlac with a perfect 100.0 score and Davao City at 96.6. This visualization, which categorizes the top ten cities as "Excellent" (green) and the subsequent ten as "Good" (orange), serves as a strategic roadmap for decentralizing economic growth beyond saturated metropolitan centers like Manila. By highlighting diverse provincial hubs</w:t>
+      </w:r>
+      <w:r>
+        <w:rPr>
+          <w:rFonts w:ascii="Arial" w:hAnsi="Arial" w:cs="Arial"/>
+          <w:sz w:val="24"/>
+          <w:szCs w:val="24"/>
+        </w:rPr>
+        <w:t xml:space="preserve">, </w:t>
+      </w:r>
+      <w:r>
+        <w:rPr>
+          <w:rFonts w:ascii="Arial" w:hAnsi="Arial" w:cs="Arial"/>
+          <w:sz w:val="24"/>
+          <w:szCs w:val="24"/>
+        </w:rPr>
+        <w:t xml:space="preserve">ranging from Itogon, </w:t>
       </w:r>
       <w:r>
         <w:rPr>
@@ -8526,7 +8510,23 @@
           <w:szCs w:val="24"/>
         </w:rPr>
         <w:lastRenderedPageBreak/>
-        <w:t xml:space="preserve">Luzon, but lower-ranked municipalities tend to cluster in northern and central Luzon. Color coding, similar to a choropleth legend, emphasizes the rarity of top performers, and a gradual downward score trend reflects associations with distance from major urban centers. Notably, Davao City’s position suggests that strong talent and </w:t>
+        <w:t>Benguet to Daraga, Albay</w:t>
+      </w:r>
+      <w:r>
+        <w:rPr>
+          <w:rFonts w:ascii="Arial" w:hAnsi="Arial" w:cs="Arial"/>
+          <w:sz w:val="24"/>
+          <w:szCs w:val="24"/>
+        </w:rPr>
+        <w:t xml:space="preserve">, </w:t>
+      </w:r>
+      <w:r>
+        <w:rPr>
+          <w:rFonts w:ascii="Arial" w:hAnsi="Arial" w:cs="Arial"/>
+          <w:sz w:val="24"/>
+          <w:szCs w:val="24"/>
+        </w:rPr>
+        <w:t xml:space="preserve">the data not only validates the readiness of these local infrastructures but also provides investors with data-backed alternatives for expansion, ultimately aiming to drive foreign investment and create high-value </w:t>
       </w:r>
       <w:r>
         <w:rPr>
@@ -8537,16 +8537,16 @@
           <w:szCs w:val="24"/>
         </w:rPr>
         <w:drawing>
-          <wp:anchor distT="0" distB="0" distL="114300" distR="114300" simplePos="0" relativeHeight="251759104" behindDoc="0" locked="0" layoutInCell="1" allowOverlap="1" wp14:anchorId="2D0A6A53" wp14:editId="006EE899">
+          <wp:anchor distT="0" distB="0" distL="114300" distR="114300" simplePos="0" relativeHeight="251759104" behindDoc="0" locked="0" layoutInCell="1" allowOverlap="1" wp14:anchorId="2D0A6A53" wp14:editId="16E08A72">
             <wp:simplePos x="0" y="0"/>
             <wp:positionH relativeFrom="margin">
-              <wp:align>right</wp:align>
+              <wp:posOffset>16510</wp:posOffset>
             </wp:positionH>
             <wp:positionV relativeFrom="paragraph">
-              <wp:posOffset>772488</wp:posOffset>
+              <wp:posOffset>1075309</wp:posOffset>
             </wp:positionV>
-            <wp:extent cx="5690870" cy="4117975"/>
-            <wp:effectExtent l="19050" t="19050" r="24130" b="15875"/>
+            <wp:extent cx="5690870" cy="4116705"/>
+            <wp:effectExtent l="19050" t="19050" r="24130" b="17145"/>
             <wp:wrapTopAndBottom/>
             <wp:docPr id="636175833" name="Picture 2"/>
             <wp:cNvGraphicFramePr>
@@ -8556,7 +8556,7 @@
               <a:graphicData uri="http://schemas.openxmlformats.org/drawingml/2006/picture">
                 <pic:pic xmlns:pic="http://schemas.openxmlformats.org/drawingml/2006/picture">
                   <pic:nvPicPr>
-                    <pic:cNvPr id="0" name="Picture 2"/>
+                    <pic:cNvPr id="636175833" name="Picture 2"/>
                     <pic:cNvPicPr>
                       <a:picLocks noChangeAspect="1" noChangeArrowheads="1"/>
                     </pic:cNvPicPr>
@@ -8569,7 +8569,6 @@
                         </a:ext>
                       </a:extLst>
                     </a:blip>
-                    <a:srcRect/>
                     <a:stretch>
                       <a:fillRect/>
                     </a:stretch>
@@ -8577,7 +8576,7 @@
                   <pic:spPr bwMode="auto">
                     <a:xfrm>
                       <a:off x="0" y="0"/>
-                      <a:ext cx="5690870" cy="4117975"/>
+                      <a:ext cx="5690870" cy="4116705"/>
                     </a:xfrm>
                     <a:prstGeom prst="rect">
                       <a:avLst/>
@@ -8607,7 +8606,15 @@
           <w:sz w:val="24"/>
           <w:szCs w:val="24"/>
         </w:rPr>
-        <w:t>connectivity can outweigh geographic remoteness in hub viability.</w:t>
+        <w:t>employment opportunities that bridge the digital divide across the regions</w:t>
+      </w:r>
+      <w:r>
+        <w:rPr>
+          <w:rFonts w:ascii="Arial" w:hAnsi="Arial" w:cs="Arial"/>
+          <w:sz w:val="24"/>
+          <w:szCs w:val="24"/>
+        </w:rPr>
+        <w:t>.</w:t>
       </w:r>
     </w:p>
     <w:p>
@@ -8751,13 +8758,31 @@
           <w:sz w:val="24"/>
           <w:szCs w:val="24"/>
         </w:rPr>
-        <w:t xml:space="preserve">The second visualization comprises four vertical bar charts showing </w:t>
-      </w:r>
-      <w:r>
-        <w:rPr>
-          <w:rFonts w:ascii="Arial" w:hAnsi="Arial" w:cs="Arial"/>
-          <w:i/>
-          <w:iCs/>
+        <w:t xml:space="preserve">This breakdown of the top 10 IT-BPM cities reveals a distinct trade-off between human capital volume and infrastructure readiness, unified by a common opportunity in market openness. </w:t>
+      </w:r>
+      <w:r>
+        <w:rPr>
+          <w:rFonts w:ascii="Arial" w:hAnsi="Arial" w:cs="Arial"/>
+          <w:b/>
+          <w:bCs/>
+          <w:sz w:val="24"/>
+          <w:szCs w:val="24"/>
+        </w:rPr>
+        <w:t>Davao City</w:t>
+      </w:r>
+      <w:r>
+        <w:rPr>
+          <w:rFonts w:ascii="Arial" w:hAnsi="Arial" w:cs="Arial"/>
+          <w:sz w:val="24"/>
+          <w:szCs w:val="24"/>
+        </w:rPr>
+        <w:t xml:space="preserve"> stands as the undisputed leader in the </w:t>
+      </w:r>
+      <w:r>
+        <w:rPr>
+          <w:rFonts w:ascii="Arial" w:hAnsi="Arial" w:cs="Arial"/>
+          <w:b/>
+          <w:bCs/>
           <w:sz w:val="24"/>
           <w:szCs w:val="24"/>
         </w:rPr>
@@ -8769,13 +8794,13 @@
           <w:sz w:val="24"/>
           <w:szCs w:val="24"/>
         </w:rPr>
-        <w:t xml:space="preserve">, </w:t>
-      </w:r>
-      <w:r>
-        <w:rPr>
-          <w:rFonts w:ascii="Arial" w:hAnsi="Arial" w:cs="Arial"/>
-          <w:i/>
-          <w:iCs/>
+        <w:t xml:space="preserve"> with a perfect score, dwarfing all other contenders, yet it registers surprisingly low on </w:t>
+      </w:r>
+      <w:r>
+        <w:rPr>
+          <w:rFonts w:ascii="Arial" w:hAnsi="Arial" w:cs="Arial"/>
+          <w:b/>
+          <w:bCs/>
           <w:sz w:val="24"/>
           <w:szCs w:val="24"/>
         </w:rPr>
@@ -8787,31 +8812,93 @@
           <w:sz w:val="24"/>
           <w:szCs w:val="24"/>
         </w:rPr>
-        <w:t xml:space="preserve">, </w:t>
-      </w:r>
-      <w:r>
-        <w:rPr>
-          <w:rFonts w:ascii="Arial" w:hAnsi="Arial" w:cs="Arial"/>
-          <w:i/>
-          <w:iCs/>
-          <w:sz w:val="24"/>
-          <w:szCs w:val="24"/>
-        </w:rPr>
-        <w:t>Accessibility</w:t>
-      </w:r>
-      <w:r>
-        <w:rPr>
-          <w:rFonts w:ascii="Arial" w:hAnsi="Arial" w:cs="Arial"/>
-          <w:sz w:val="24"/>
-          <w:szCs w:val="24"/>
-        </w:rPr>
-        <w:t xml:space="preserve">, and </w:t>
-      </w:r>
-      <w:r>
-        <w:rPr>
-          <w:rFonts w:ascii="Arial" w:hAnsi="Arial" w:cs="Arial"/>
-          <w:i/>
-          <w:iCs/>
+        <w:t>. A</w:t>
+      </w:r>
+      <w:r>
+        <w:rPr>
+          <w:rFonts w:ascii="Arial" w:hAnsi="Arial" w:cs="Arial"/>
+          <w:sz w:val="24"/>
+          <w:szCs w:val="24"/>
+        </w:rPr>
+        <w:t xml:space="preserve"> metric where smaller municipalities like </w:t>
+      </w:r>
+      <w:r>
+        <w:rPr>
+          <w:rFonts w:ascii="Arial" w:hAnsi="Arial" w:cs="Arial"/>
+          <w:b/>
+          <w:bCs/>
+          <w:sz w:val="24"/>
+          <w:szCs w:val="24"/>
+        </w:rPr>
+        <w:t>Santa Ignacia</w:t>
+      </w:r>
+      <w:r>
+        <w:rPr>
+          <w:rFonts w:ascii="Arial" w:hAnsi="Arial" w:cs="Arial"/>
+          <w:sz w:val="24"/>
+          <w:szCs w:val="24"/>
+        </w:rPr>
+        <w:t xml:space="preserve"> and </w:t>
+      </w:r>
+      <w:r>
+        <w:rPr>
+          <w:rFonts w:ascii="Arial" w:hAnsi="Arial" w:cs="Arial"/>
+          <w:b/>
+          <w:bCs/>
+          <w:sz w:val="24"/>
+          <w:szCs w:val="24"/>
+        </w:rPr>
+        <w:t>Itogon</w:t>
+      </w:r>
+      <w:r>
+        <w:rPr>
+          <w:rFonts w:ascii="Arial" w:hAnsi="Arial" w:cs="Arial"/>
+          <w:sz w:val="24"/>
+          <w:szCs w:val="24"/>
+        </w:rPr>
+        <w:t xml:space="preserve"> </w:t>
+      </w:r>
+      <w:proofErr w:type="gramStart"/>
+      <w:r>
+        <w:rPr>
+          <w:rFonts w:ascii="Arial" w:hAnsi="Arial" w:cs="Arial"/>
+          <w:sz w:val="24"/>
+          <w:szCs w:val="24"/>
+        </w:rPr>
+        <w:t>achieve</w:t>
+      </w:r>
+      <w:proofErr w:type="gramEnd"/>
+      <w:r>
+        <w:rPr>
+          <w:rFonts w:ascii="Arial" w:hAnsi="Arial" w:cs="Arial"/>
+          <w:sz w:val="24"/>
+          <w:szCs w:val="24"/>
+        </w:rPr>
+        <w:t xml:space="preserve"> perfect marks. While the </w:t>
+      </w:r>
+      <w:r>
+        <w:rPr>
+          <w:rFonts w:ascii="Arial" w:hAnsi="Arial" w:cs="Arial"/>
+          <w:b/>
+          <w:bCs/>
+          <w:sz w:val="24"/>
+          <w:szCs w:val="24"/>
+        </w:rPr>
+        <w:t>Accessibility Index</w:t>
+      </w:r>
+      <w:r>
+        <w:rPr>
+          <w:rFonts w:ascii="Arial" w:hAnsi="Arial" w:cs="Arial"/>
+          <w:sz w:val="24"/>
+          <w:szCs w:val="24"/>
+        </w:rPr>
+        <w:t xml:space="preserve"> naturally favors cities closer to Manila (leaving Davao with a lower score due to its location), the most significant takeaway is the </w:t>
+      </w:r>
+      <w:r>
+        <w:rPr>
+          <w:rFonts w:ascii="Arial" w:hAnsi="Arial" w:cs="Arial"/>
+          <w:b/>
+          <w:bCs/>
           <w:sz w:val="24"/>
           <w:szCs w:val="24"/>
         </w:rPr>
@@ -8823,17 +8910,20 @@
           <w:sz w:val="24"/>
           <w:szCs w:val="24"/>
         </w:rPr>
-        <w:t xml:space="preserve"> for the top 10 cities. Davao City dominates the Talent Pool Index with a perfect 100, while remaining cities fall below 30 (blue bars), resulting in a highly skewed distribution (mean ~20, SD ~30). Digital Readiness (green bars) peaks in Santa Ignacia (~65) and drops to lows near 5 in Claveria (mean ~40, SD ~20). Accessibility (red bars) is highest in Claveria (~95) and lowest in Davao (~60), revealing an inverse pattern. Saturation (yellow bars) is uniformly high (~100) across all locations, implying low market competition and untapped capacity. Geospatially, southern cities like Davao excel in talent but lag in accessibility, while northern counterparts show opposite traits. Observed trade-offs include a negative correlation between talent and accessibility (r ≈ –0.6), and a positive </w:t>
-      </w:r>
-      <w:r>
-        <w:rPr>
-          <w:rFonts w:ascii="Arial" w:hAnsi="Arial" w:cs="Arial"/>
-          <w:sz w:val="24"/>
-          <w:szCs w:val="24"/>
-        </w:rPr>
-        <w:lastRenderedPageBreak/>
-        <w:t xml:space="preserve">link between digital readiness and urban proximity, indicating structural imbalances </w:t>
-      </w:r>
+        <w:t>, where every single city scores a perfect 100. This indicates that regardless of whether an investor prioritizes the massive workforce of Davao or the superior digital infrastructure of Santa Ignacia, all ten locations represent virtually untapped, low-competition markets ripe for "first-mover" advantages.</w:t>
+      </w:r>
+    </w:p>
+    <w:p>
+      <w:pPr>
+        <w:spacing w:before="240" w:after="0" w:line="360" w:lineRule="auto"/>
+        <w:ind w:firstLine="720"/>
+        <w:jc w:val="center"/>
+        <w:rPr>
+          <w:rFonts w:ascii="Arial" w:hAnsi="Arial" w:cs="Arial"/>
+          <w:sz w:val="24"/>
+          <w:szCs w:val="24"/>
+        </w:rPr>
+      </w:pPr>
       <w:r>
         <w:rPr>
           <w:rFonts w:ascii="Arial" w:hAnsi="Arial" w:cs="Arial"/>
@@ -8842,14 +8932,15 @@
           <w:sz w:val="24"/>
           <w:szCs w:val="24"/>
         </w:rPr>
+        <w:lastRenderedPageBreak/>
         <w:drawing>
-          <wp:anchor distT="0" distB="0" distL="114300" distR="114300" simplePos="0" relativeHeight="251732480" behindDoc="0" locked="0" layoutInCell="1" allowOverlap="1" wp14:anchorId="07FF047C" wp14:editId="4591B514">
+          <wp:anchor distT="0" distB="0" distL="114300" distR="114300" simplePos="0" relativeHeight="251732480" behindDoc="0" locked="0" layoutInCell="1" allowOverlap="1" wp14:anchorId="07FF047C" wp14:editId="7A1E6F40">
             <wp:simplePos x="0" y="0"/>
             <wp:positionH relativeFrom="margin">
               <wp:align>right</wp:align>
             </wp:positionH>
             <wp:positionV relativeFrom="paragraph">
-              <wp:posOffset>513955</wp:posOffset>
+              <wp:posOffset>19170</wp:posOffset>
             </wp:positionV>
             <wp:extent cx="5695950" cy="2104390"/>
             <wp:effectExtent l="19050" t="19050" r="19050" b="10160"/>
@@ -8907,43 +8998,12 @@
           </wp:anchor>
         </w:drawing>
       </w:r>
-      <w:r>
-        <w:rPr>
-          <w:rFonts w:ascii="Arial" w:hAnsi="Arial" w:cs="Arial"/>
-          <w:sz w:val="24"/>
-          <w:szCs w:val="24"/>
-        </w:rPr>
-        <w:t>that shape investment priorities</w:t>
-      </w:r>
-      <w:r>
-        <w:rPr>
-          <w:rFonts w:ascii="Arial" w:hAnsi="Arial" w:cs="Arial"/>
-          <w:sz w:val="24"/>
-          <w:szCs w:val="24"/>
-        </w:rPr>
-        <w:t>.</w:t>
-      </w:r>
-    </w:p>
-    <w:p>
-      <w:pPr>
-        <w:pStyle w:val="Caption"/>
-        <w:jc w:val="center"/>
-        <w:rPr>
-          <w:rFonts w:ascii="Arial" w:hAnsi="Arial" w:cs="Arial"/>
-          <w:color w:val="auto"/>
-          <w:sz w:val="24"/>
-          <w:szCs w:val="24"/>
-        </w:rPr>
-      </w:pPr>
       <w:bookmarkStart w:id="7" w:name="_Toc216127731"/>
       <w:r>
         <w:rPr>
           <w:rFonts w:ascii="Arial" w:hAnsi="Arial" w:cs="Arial"/>
           <w:b/>
           <w:bCs/>
-          <w:i w:val="0"/>
-          <w:iCs w:val="0"/>
-          <w:color w:val="auto"/>
           <w:sz w:val="24"/>
           <w:szCs w:val="24"/>
         </w:rPr>
@@ -8954,9 +9014,8 @@
           <w:rFonts w:ascii="Arial" w:hAnsi="Arial" w:cs="Arial"/>
           <w:b/>
           <w:bCs/>
-          <w:i w:val="0"/>
-          <w:iCs w:val="0"/>
-          <w:color w:val="auto"/>
+          <w:i/>
+          <w:iCs/>
           <w:sz w:val="24"/>
           <w:szCs w:val="24"/>
         </w:rPr>
@@ -8967,9 +9026,6 @@
           <w:rFonts w:ascii="Arial" w:hAnsi="Arial" w:cs="Arial"/>
           <w:b/>
           <w:bCs/>
-          <w:i w:val="0"/>
-          <w:iCs w:val="0"/>
-          <w:color w:val="auto"/>
           <w:sz w:val="24"/>
           <w:szCs w:val="24"/>
         </w:rPr>
@@ -8980,9 +9036,8 @@
           <w:rFonts w:ascii="Arial" w:hAnsi="Arial" w:cs="Arial"/>
           <w:b/>
           <w:bCs/>
-          <w:i w:val="0"/>
-          <w:iCs w:val="0"/>
-          <w:color w:val="auto"/>
+          <w:i/>
+          <w:iCs/>
           <w:sz w:val="24"/>
           <w:szCs w:val="24"/>
         </w:rPr>
@@ -8993,10 +9048,7 @@
           <w:rFonts w:ascii="Arial" w:hAnsi="Arial" w:cs="Arial"/>
           <w:b/>
           <w:bCs/>
-          <w:i w:val="0"/>
-          <w:iCs w:val="0"/>
           <w:noProof/>
-          <w:color w:val="auto"/>
           <w:sz w:val="24"/>
           <w:szCs w:val="24"/>
         </w:rPr>
@@ -9007,9 +9059,8 @@
           <w:rFonts w:ascii="Arial" w:hAnsi="Arial" w:cs="Arial"/>
           <w:b/>
           <w:bCs/>
-          <w:i w:val="0"/>
-          <w:iCs w:val="0"/>
-          <w:color w:val="auto"/>
+          <w:i/>
+          <w:iCs/>
           <w:sz w:val="24"/>
           <w:szCs w:val="24"/>
         </w:rPr>
@@ -9020,9 +9071,6 @@
           <w:rFonts w:ascii="Arial" w:hAnsi="Arial" w:cs="Arial"/>
           <w:b/>
           <w:bCs/>
-          <w:i w:val="0"/>
-          <w:iCs w:val="0"/>
-          <w:color w:val="auto"/>
           <w:sz w:val="24"/>
           <w:szCs w:val="24"/>
         </w:rPr>
@@ -9031,7 +9079,6 @@
       <w:r>
         <w:rPr>
           <w:rFonts w:ascii="Arial" w:hAnsi="Arial" w:cs="Arial"/>
-          <w:color w:val="auto"/>
           <w:sz w:val="24"/>
           <w:szCs w:val="24"/>
         </w:rPr>
@@ -9040,7 +9087,6 @@
       <w:r>
         <w:rPr>
           <w:rFonts w:ascii="Arial" w:hAnsi="Arial" w:cs="Arial"/>
-          <w:color w:val="auto"/>
           <w:sz w:val="24"/>
           <w:szCs w:val="24"/>
         </w:rPr>
@@ -9068,13 +9114,13 @@
           <w:szCs w:val="24"/>
         </w:rPr>
         <w:drawing>
-          <wp:anchor distT="0" distB="0" distL="114300" distR="114300" simplePos="0" relativeHeight="251741696" behindDoc="0" locked="0" layoutInCell="1" allowOverlap="1" wp14:anchorId="05EB6B91" wp14:editId="4C7C9B9E">
+          <wp:anchor distT="0" distB="0" distL="114300" distR="114300" simplePos="0" relativeHeight="251768320" behindDoc="0" locked="0" layoutInCell="1" allowOverlap="1" wp14:anchorId="0DEF7727" wp14:editId="7E852FA2">
             <wp:simplePos x="0" y="0"/>
             <wp:positionH relativeFrom="margin">
-              <wp:align>left</wp:align>
+              <wp:posOffset>19050</wp:posOffset>
             </wp:positionH>
             <wp:positionV relativeFrom="paragraph">
-              <wp:posOffset>2900680</wp:posOffset>
+              <wp:posOffset>2823560</wp:posOffset>
             </wp:positionV>
             <wp:extent cx="5698490" cy="2487930"/>
             <wp:effectExtent l="19050" t="19050" r="16510" b="26670"/>
@@ -9138,43 +9184,15 @@
           <w:sz w:val="24"/>
           <w:szCs w:val="24"/>
         </w:rPr>
-        <w:t xml:space="preserve">The third visualization presents two horizontal bar charts comparing the </w:t>
-      </w:r>
-      <w:r>
-        <w:rPr>
-          <w:rFonts w:ascii="Arial" w:hAnsi="Arial" w:cs="Arial"/>
-          <w:i/>
-          <w:iCs/>
-          <w:sz w:val="24"/>
-          <w:szCs w:val="24"/>
-        </w:rPr>
-        <w:t>Top 10 Provinces by Download Speed</w:t>
-      </w:r>
-      <w:r>
-        <w:rPr>
-          <w:rFonts w:ascii="Arial" w:hAnsi="Arial" w:cs="Arial"/>
-          <w:sz w:val="24"/>
-          <w:szCs w:val="24"/>
-        </w:rPr>
-        <w:t xml:space="preserve"> (blue bars) and the </w:t>
-      </w:r>
-      <w:r>
-        <w:rPr>
-          <w:rFonts w:ascii="Arial" w:hAnsi="Arial" w:cs="Arial"/>
-          <w:i/>
-          <w:iCs/>
-          <w:sz w:val="24"/>
-          <w:szCs w:val="24"/>
-        </w:rPr>
-        <w:t>Bottom 10</w:t>
-      </w:r>
-      <w:r>
-        <w:rPr>
-          <w:rFonts w:ascii="Arial" w:hAnsi="Arial" w:cs="Arial"/>
-          <w:sz w:val="24"/>
-          <w:szCs w:val="24"/>
-        </w:rPr>
-        <w:t xml:space="preserve"> (purple bars). Metro Manila leads at 159,572 kbps, followed by provinces like Laguna and Pampanga, while the lowest performers range from Compostela Valley (44,143 kbps) to Lanao del Sur (23,704 kbps). The top group averages ~130,000 kbps (SD ~20,000), compared to ~30,000 kbps (SD ~10,000) for the bottom group, illustrating a pronounced digital divide. High-performing provinces cluster in Luzon, while low-performing ones are concentrated in Mindanao and the Sulu Archipelago. These disparities align with economic trends, showing a strong positive relationship between connectivity and development proxies (r ≈ 0.7), highlighting the need for infrastructure investment in southern regions.</w:t>
+        <w:t>The data highlights a critical "Digital Divide" where the superior internet speeds of Metro Manila and CALABARZON (118–160 Mbps) contrast sharply with lagging provinces averaging ~23 Mbps, directly influencing the trade-offs in IT-BPM hub selection. While Davao City dominates in "Talent Pool" availability, smaller municipalities like Itogon and Santa Ignacia achieve perfect "Digital Readiness" scores, capitalizing on the robust connectivity of regions like Benguet. The strategic significance is clear: since all top cities possess a perfect "Saturation Index" indicating untapped market potential, investors face a distinct choice between the scalable workforce of major urban centers or the high-speed, "plug-and-play" infrastructure of these emerging provincial hubs</w:t>
+      </w:r>
+      <w:r>
+        <w:rPr>
+          <w:rFonts w:ascii="Arial" w:hAnsi="Arial" w:cs="Arial"/>
+          <w:sz w:val="24"/>
+          <w:szCs w:val="24"/>
+        </w:rPr>
+        <w:t>.</w:t>
       </w:r>
     </w:p>
     <w:p>
@@ -9304,7 +9322,6 @@
     <w:p>
       <w:pPr>
         <w:spacing w:before="240" w:line="360" w:lineRule="auto"/>
-        <w:ind w:firstLine="720"/>
         <w:jc w:val="both"/>
         <w:rPr>
           <w:rFonts w:ascii="Arial" w:hAnsi="Arial" w:cs="Arial"/>
@@ -9322,13 +9339,13 @@
         </w:rPr>
         <w:lastRenderedPageBreak/>
         <w:drawing>
-          <wp:anchor distT="0" distB="0" distL="114300" distR="114300" simplePos="0" relativeHeight="251745792" behindDoc="0" locked="0" layoutInCell="1" allowOverlap="1" wp14:anchorId="5E119701" wp14:editId="077895B7">
+          <wp:anchor distT="0" distB="0" distL="114300" distR="114300" simplePos="0" relativeHeight="251745792" behindDoc="0" locked="0" layoutInCell="1" allowOverlap="1" wp14:anchorId="5E119701" wp14:editId="45F3CFB7">
             <wp:simplePos x="0" y="0"/>
             <wp:positionH relativeFrom="margin">
-              <wp:align>right</wp:align>
+              <wp:posOffset>17780</wp:posOffset>
             </wp:positionH>
             <wp:positionV relativeFrom="paragraph">
-              <wp:posOffset>2647183</wp:posOffset>
+              <wp:posOffset>2650744</wp:posOffset>
             </wp:positionV>
             <wp:extent cx="5695315" cy="2001520"/>
             <wp:effectExtent l="19050" t="19050" r="19685" b="17780"/>
@@ -9536,11 +9553,47 @@
           <w:sz w:val="24"/>
           <w:szCs w:val="24"/>
         </w:rPr>
-        <w:t>The fifth visualization combines a scatter plot and bar chart examining data coverage. The scatter plot reveals a strong positive correlation between test frequency and device diversity (r = 0.939), with dense clustering at low test counts but high diversity, indicating user concentration. The bar chart shows a steep decline in tile counts from 63,270 tiles with 1–5 tests to 1,401 tiles with &gt;500 tests, with an average of only 34 tests per tile. Geospatially, urban areas exhibit high test frequency and device diversity, while rural areas show sparse coverage. These patterns reveal sampling bias toward population centers, implying that the reliability of network measurements varies across space, with urban results more robust than rural equivalents.</w:t>
+        <w:t>The "Test Frequency vs. Device Diversity" and "Test Coverage per Tile" charts provide a critical quality assurance check on the internet speed data used for the IT-BPM hub analysis.</w:t>
       </w:r>
     </w:p>
     <w:p>
       <w:pPr>
+        <w:spacing w:line="360" w:lineRule="auto"/>
+        <w:ind w:firstLine="720"/>
+        <w:jc w:val="both"/>
+        <w:rPr>
+          <w:rFonts w:ascii="Arial" w:hAnsi="Arial" w:cs="Arial"/>
+          <w:sz w:val="24"/>
+          <w:szCs w:val="24"/>
+        </w:rPr>
+      </w:pPr>
+      <w:r>
+        <w:rPr>
+          <w:rFonts w:ascii="Arial" w:hAnsi="Arial" w:cs="Arial"/>
+          <w:sz w:val="24"/>
+          <w:szCs w:val="24"/>
+        </w:rPr>
+        <w:t xml:space="preserve">The strong positive correlation (0.939) confirms that high-traffic areas yield statistically robust data derived from a wide variety of unique devices, validating the </w:t>
+      </w:r>
+      <w:r>
+        <w:rPr>
+          <w:rFonts w:ascii="Arial" w:hAnsi="Arial" w:cs="Arial"/>
+          <w:sz w:val="24"/>
+          <w:szCs w:val="24"/>
+        </w:rPr>
+        <w:t>high-speed</w:t>
+      </w:r>
+      <w:r>
+        <w:rPr>
+          <w:rFonts w:ascii="Arial" w:hAnsi="Arial" w:cs="Arial"/>
+          <w:sz w:val="24"/>
+          <w:szCs w:val="24"/>
+        </w:rPr>
+        <w:t xml:space="preserve"> scores seen in top-tier hubs like Metro Manila. However, the distribution histogram exposes a severe spatial bias: the vast majority of geographic "tiles" (over 63,000) rely on negligible sample sizes (1–5 tests), implying that while connectivity data for urban centers is reliable, the metrics for rural or "Bottom 10" provinces are based on fragile, sparse data, necessitating on-ground physical verification rather than sole reliance on these crowd-sourced figures.</w:t>
+      </w:r>
+    </w:p>
+    <w:p>
+      <w:pPr>
         <w:pStyle w:val="Caption"/>
         <w:jc w:val="center"/>
         <w:rPr>
@@ -9561,10 +9614,10 @@
         </w:rPr>
         <w:lastRenderedPageBreak/>
         <w:drawing>
-          <wp:anchor distT="0" distB="0" distL="114300" distR="114300" simplePos="0" relativeHeight="251747840" behindDoc="0" locked="0" layoutInCell="1" allowOverlap="1" wp14:anchorId="2DC88BBA" wp14:editId="0ADEC5DF">
+          <wp:anchor distT="0" distB="0" distL="114300" distR="114300" simplePos="0" relativeHeight="251747840" behindDoc="0" locked="0" layoutInCell="1" allowOverlap="1" wp14:anchorId="2DC88BBA" wp14:editId="3FD8767B">
             <wp:simplePos x="0" y="0"/>
             <wp:positionH relativeFrom="margin">
-              <wp:align>left</wp:align>
+              <wp:align>right</wp:align>
             </wp:positionH>
             <wp:positionV relativeFrom="paragraph">
               <wp:posOffset>20123</wp:posOffset>
@@ -9766,7 +9819,7 @@
           <w:sz w:val="24"/>
           <w:szCs w:val="24"/>
         </w:rPr>
-        <w:t>The sixth visualization features histograms of download speed (mean 83,599 kbps), upload speed (mean 81,395 kbps), latency (mean 22.8 ms), and test counts (mean 34). Download and upload distributions are right-skewed, with medians lower than means, suggesting a long tail of high-performing observations. Latency exhibits a narrow peak at low values but includes extreme spikes, indicating instability in some regions. Test counts are heavily weighted toward low frequencies, reinforcing data sparsity. Spatially, high speeds and low latency align with central regions, while remote areas show lower performance. Correlations include download–upload coupling (r ≈ 0.8) and negative latency–speed relationships (r ≈ –0.5), suggesting that performance disparities are linked to systemic infrastructure gaps.</w:t>
+        <w:t>The provided visualizations collectively map a stark "Digital Divide" in the Philippines that dictates strategic site selection for IT-BPM investors. While the Top 10 Provinces chart validates the industrial dominance of Metro Manila and CALABARZON (with speeds of 118–160 Mbps) against the "Bottom 10" regions averaging ~23 Mbps, the Test Coverage histogram reveals a critical data bias, showing that rural metrics rely on fragile sample sizes (&lt;5 tests) compared to the robust data of urban centers. This infrastructure inequality directly shapes the Hub Selection Metrics, where every top city offers a perfect "Saturation Index" (indicating untapped markets), yet forces a clear trade-off: investors must choose between the massive, scalable talent pool of Davao City or the superior, "plug-and-play" digital readiness of smaller municipalities like Santa Ignacia, which capitalize on the high-speed connectivity of their respective regions.</w:t>
       </w:r>
     </w:p>
     <w:p>
@@ -9790,7 +9843,7 @@
         </w:rPr>
         <w:lastRenderedPageBreak/>
         <w:drawing>
-          <wp:anchor distT="0" distB="0" distL="114300" distR="114300" simplePos="0" relativeHeight="251751936" behindDoc="0" locked="0" layoutInCell="1" allowOverlap="1" wp14:anchorId="207B13DC" wp14:editId="0C74DDF0">
+          <wp:anchor distT="0" distB="0" distL="114300" distR="114300" simplePos="0" relativeHeight="251751936" behindDoc="0" locked="0" layoutInCell="1" allowOverlap="1" wp14:anchorId="207B13DC" wp14:editId="57417A60">
             <wp:simplePos x="0" y="0"/>
             <wp:positionH relativeFrom="margin">
               <wp:align>left</wp:align>
@@ -9878,7 +9931,7 @@
           <w:sz w:val="24"/>
           <w:szCs w:val="24"/>
         </w:rPr>
-        <w:t xml:space="preserve"> using a red gradient to indicate performance intensity. Dense, bright red clusters appear in central Luzon, Cebu, and Davao, diminishing to dark shades in rural interiors and peripheral islands. These patterns reflect disparities where urban centers exhibit significantly higher connectivity, while remote areas face infrastructural deficits. Statistical trends suggest a correlation between red intensity and population/economic concentration (r ≈ 0.65), producing a visible north–south gradient and highlighting urban agglomeration effects. The map reinforces spatial inequality and geographic isolation as key drivers of digital disparity.</w:t>
+        <w:t xml:space="preserve"> using a red gradient to indicate performance intensity. Dense, bright red clusters appear in central Luzon, Cebu, and Davao, diminishing to dark shades in rural interiors and peripheral islands. These patterns reflect disparities where urban centers exhibit significantly higher connectivity, while remote areas face infrastructural deficits. Statistical trends suggest a correlation between red intensity and population/economic concentration, producing a visible north–south gradient and highlighting urban agglomeration effects. The map reinforces spatial inequality and geographic isolation as key drivers of digital disparity.</w:t>
       </w:r>
     </w:p>
     <w:p>
@@ -9902,16 +9955,16 @@
           <w:szCs w:val="24"/>
         </w:rPr>
         <w:drawing>
-          <wp:anchor distT="0" distB="0" distL="114300" distR="114300" simplePos="0" relativeHeight="251755008" behindDoc="0" locked="0" layoutInCell="1" allowOverlap="1" wp14:anchorId="07340514" wp14:editId="2363F361">
+          <wp:anchor distT="0" distB="0" distL="114300" distR="114300" simplePos="0" relativeHeight="251755008" behindDoc="0" locked="0" layoutInCell="1" allowOverlap="1" wp14:anchorId="07340514" wp14:editId="35747413">
             <wp:simplePos x="0" y="0"/>
             <wp:positionH relativeFrom="margin">
               <wp:align>center</wp:align>
             </wp:positionH>
             <wp:positionV relativeFrom="paragraph">
-              <wp:posOffset>215900</wp:posOffset>
+              <wp:posOffset>284480</wp:posOffset>
             </wp:positionV>
-            <wp:extent cx="5629910" cy="4236720"/>
-            <wp:effectExtent l="19050" t="19050" r="27940" b="11430"/>
+            <wp:extent cx="5549265" cy="4179570"/>
+            <wp:effectExtent l="19050" t="19050" r="13335" b="11430"/>
             <wp:wrapSquare wrapText="bothSides"/>
             <wp:docPr id="204247279" name="Picture 3"/>
             <wp:cNvGraphicFramePr>
@@ -9921,7 +9974,7 @@
               <a:graphicData uri="http://schemas.openxmlformats.org/drawingml/2006/picture">
                 <pic:pic xmlns:pic="http://schemas.openxmlformats.org/drawingml/2006/picture">
                   <pic:nvPicPr>
-                    <pic:cNvPr id="0" name="Picture 3"/>
+                    <pic:cNvPr id="204247279" name="Picture 3"/>
                     <pic:cNvPicPr>
                       <a:picLocks noChangeAspect="1" noChangeArrowheads="1"/>
                     </pic:cNvPicPr>
@@ -9934,7 +9987,6 @@
                         </a:ext>
                       </a:extLst>
                     </a:blip>
-                    <a:srcRect/>
                     <a:stretch>
                       <a:fillRect/>
                     </a:stretch>
@@ -9942,7 +9994,7 @@
                   <pic:spPr bwMode="auto">
                     <a:xfrm>
                       <a:off x="0" y="0"/>
-                      <a:ext cx="5629910" cy="4236720"/>
+                      <a:ext cx="5549265" cy="4179570"/>
                     </a:xfrm>
                     <a:prstGeom prst="rect">
                       <a:avLst/>
@@ -10223,13 +10275,13 @@
         </w:rPr>
         <w:lastRenderedPageBreak/>
         <w:drawing>
-          <wp:anchor distT="0" distB="0" distL="114300" distR="114300" simplePos="0" relativeHeight="251761152" behindDoc="0" locked="0" layoutInCell="1" allowOverlap="1" wp14:anchorId="6850E767" wp14:editId="1C5BCD1C">
+          <wp:anchor distT="0" distB="0" distL="114300" distR="114300" simplePos="0" relativeHeight="251761152" behindDoc="0" locked="0" layoutInCell="1" allowOverlap="1" wp14:anchorId="6850E767" wp14:editId="4BCF2503">
             <wp:simplePos x="0" y="0"/>
             <wp:positionH relativeFrom="margin">
-              <wp:align>right</wp:align>
+              <wp:posOffset>16510</wp:posOffset>
             </wp:positionH>
             <wp:positionV relativeFrom="paragraph">
-              <wp:posOffset>2632929</wp:posOffset>
+              <wp:posOffset>2920619</wp:posOffset>
             </wp:positionV>
             <wp:extent cx="5698490" cy="4147185"/>
             <wp:effectExtent l="19050" t="19050" r="16510" b="24765"/>
@@ -10293,7 +10345,7 @@
           <w:sz w:val="24"/>
           <w:szCs w:val="24"/>
         </w:rPr>
-        <w:t>The eighth visualization depicts outputs from a K-Means cluster model. Scatter plots show clear separation: Cluster 0 (red) comprises dense, low-scoring municipalities, while Cluster 1 (cyan) contains sparse, high-performing ones. Cluster 1 averages significantly higher on key metrics, particularly talent (up to 100), while both clusters show low absolute talent pools when aggregated. Bar charts reveal asymmetric city distribution, with ~120,000 municipalities assigned to Cluster 0 and only ~1,400 to Cluster 1. Geospatially, urban municipalities dominate Cluster 1, while rural areas populate Cluster 0. Observed trends indicate that Cluster 1 maintains accessibility advantages despite competitive environments, highlighting targeted candidates for IT-BPM development.</w:t>
+        <w:t>The data reveals a critical "Digital Divide" where Davao City stands as a unique "Cluster 4" outlier, offering a massive Talent Pool (score: 100) despite lower digital readiness, while smaller municipalities like Santa Ignacia and Itogon maximize their Digital Readiness (score: 100) by leveraging robust regional speeds (e.g., Benguet's ~114 Mbps) that far outpace the "Bottom 10" provinces (~23 Mbps). This distinction creates a clear strategic trade-off for investors: while the universal perfect Saturation Index confirms all top cities are untapped "Blue Ocean" markets, the choice lies between the scalable workforce of Davao or the superior, "plug-and-play" connectivity of provincial hubs, with the K-means analysis and test coverage histograms serving as vital checks to validate these locations against the sparse data reliability of rural regions.</w:t>
       </w:r>
     </w:p>
     <w:p>
@@ -10437,7 +10489,7 @@
           <w:sz w:val="24"/>
           <w:szCs w:val="24"/>
         </w:rPr>
-        <w:t xml:space="preserve">The ninth visualization shows a scatter plot of download vs. upload speed, colored by latency from dark green (low) to yellow/red (high). Data cluster near a 1:1 line, indicating strong positive correlation (r ≈ 0.8), but latency rises in areas where speed ratios diverge, suggesting bottlenecks. High-latency points are scattered at extremes, while low-latency points cluster in moderate-to-high speed ranges. Geospatially, low-latency regions correspond to urban tiles, and high-latency values appear in remote areas. Trends indicate that latency increases with asymmetry and </w:t>
+        <w:t xml:space="preserve">The comprehensive data maps a stark "Digital Divide" where Davao City (identified as the unique "Cluster 4" outlier) dominates in Talent Pool size, contrasting sharply with smaller hubs like Santa Ignacia that achieve perfect Digital Readiness by capitalizing on robust regional speeds of ~114–160 Mbps found in provinces like Benguet. This distinction presents a clear strategic trade-off: investors must choose </w:t>
       </w:r>
       <w:r>
         <w:rPr>
@@ -10446,7 +10498,7 @@
           <w:szCs w:val="24"/>
         </w:rPr>
         <w:lastRenderedPageBreak/>
-        <w:t>infrastructure stress, reflecting inconsistent network performance even in high-speed environments.</w:t>
+        <w:t>between the massive, scalable workforce of Davao or the superior "plug-and-play" infrastructure of provincial municipalities. While the universal perfect Saturation Index signals that all top locations are untapped "Blue Ocean" markets, the Test Coverage histogram provides a critical quality warning, revealing that rural metrics often rely on sparse data (1–5 tests per tile), thereby necessitating on-ground verification to validate the digital reliability of these emerging hubs before investment.</w:t>
       </w:r>
     </w:p>
     <w:p>
@@ -10546,25 +10598,55 @@
           <w:sz w:val="24"/>
           <w:szCs w:val="24"/>
         </w:rPr>
-        <w:t xml:space="preserve">Data loading involved importing multiple datasets using pandas for tabular data and </w:t>
-      </w:r>
-      <w:proofErr w:type="spellStart"/>
-      <w:r>
-        <w:rPr>
-          <w:rFonts w:ascii="Arial" w:hAnsi="Arial" w:cs="Arial"/>
-          <w:sz w:val="24"/>
-          <w:szCs w:val="24"/>
-        </w:rPr>
-        <w:t>geopandas</w:t>
-      </w:r>
-      <w:proofErr w:type="spellEnd"/>
-      <w:r>
-        <w:rPr>
-          <w:rFonts w:ascii="Arial" w:hAnsi="Arial" w:cs="Arial"/>
-          <w:sz w:val="24"/>
-          <w:szCs w:val="24"/>
-        </w:rPr>
-        <w:t xml:space="preserve"> for geospatial formats, resulting in the integration of connectivity metrics, administrative boundaries, population projections, and Labor Force Survey (LFS) employment indicators. Preprocessing tasks included normalizing municipality names through fuzzy matching, handling missing values via imputation or filling techniques, aggregating tile-level metrics to the municipal level, and standardizing features to ensure compatibility for clustering analysis.</w:t>
+        <w:t>The machine learning analysis for predicting employment locations and assessing IT-BPM hub viability in the Philippines integrated geospatial connectivity metrics from 1,456 GPS-fixed tiles</w:t>
+      </w:r>
+      <w:r>
+        <w:rPr>
+          <w:rFonts w:ascii="Arial" w:hAnsi="Arial" w:cs="Arial"/>
+          <w:sz w:val="24"/>
+          <w:szCs w:val="24"/>
+        </w:rPr>
+        <w:t xml:space="preserve"> </w:t>
+      </w:r>
+      <w:r>
+        <w:rPr>
+          <w:rFonts w:ascii="Arial" w:hAnsi="Arial" w:cs="Arial"/>
+          <w:sz w:val="24"/>
+          <w:szCs w:val="24"/>
+        </w:rPr>
+        <w:t>with administrative boundaries from PSGC datasets</w:t>
+      </w:r>
+      <w:r>
+        <w:rPr>
+          <w:rFonts w:ascii="Arial" w:hAnsi="Arial" w:cs="Arial"/>
+          <w:sz w:val="24"/>
+          <w:szCs w:val="24"/>
+        </w:rPr>
+        <w:t xml:space="preserve">. </w:t>
+      </w:r>
+      <w:r>
+        <w:rPr>
+          <w:rFonts w:ascii="Arial" w:hAnsi="Arial" w:cs="Arial"/>
+          <w:sz w:val="24"/>
+          <w:szCs w:val="24"/>
+        </w:rPr>
+        <w:t>providing 1,458 municipalities' 2024 population estimates and hierarchical codes. Employment signals from the October 2024 Labor Force Survey (283,191 household records) supplied variables like work status, job locations and occupations</w:t>
+      </w:r>
+      <w:r>
+        <w:rPr>
+          <w:rFonts w:ascii="Arial" w:hAnsi="Arial" w:cs="Arial"/>
+          <w:sz w:val="24"/>
+          <w:szCs w:val="24"/>
+        </w:rPr>
+        <w:t xml:space="preserve">, </w:t>
+      </w:r>
+      <w:r>
+        <w:rPr>
+          <w:rFonts w:ascii="Arial" w:hAnsi="Arial" w:cs="Arial"/>
+          <w:sz w:val="24"/>
+          <w:szCs w:val="24"/>
+        </w:rPr>
+        <w:t>weighted provincially. Spatial joins filtered tiles to municipal polygons, matching 85% via normalized names and yielding 12,298 georeferenced records in, augmented by Haversine distances from Metro Manila (0–1,132 km) and no-work counts.</w:t>
       </w:r>
     </w:p>
     <w:p>
@@ -10584,79 +10666,7 @@
           <w:sz w:val="24"/>
           <w:szCs w:val="24"/>
         </w:rPr>
-        <w:t>To assess model stability, the dataset was split into training and validation subsets using an 80–20 ratio. K-Means clustering was then applied to standardized features representing connectivity, talent availability, market saturation, population size, and geographic distance. Model training used scikit-</w:t>
-      </w:r>
-      <w:proofErr w:type="spellStart"/>
-      <w:r>
-        <w:rPr>
-          <w:rFonts w:ascii="Arial" w:hAnsi="Arial" w:cs="Arial"/>
-          <w:sz w:val="24"/>
-          <w:szCs w:val="24"/>
-        </w:rPr>
-        <w:t>learn’s</w:t>
-      </w:r>
-      <w:proofErr w:type="spellEnd"/>
-      <w:r>
-        <w:rPr>
-          <w:rFonts w:ascii="Arial" w:hAnsi="Arial" w:cs="Arial"/>
-          <w:sz w:val="24"/>
-          <w:szCs w:val="24"/>
-        </w:rPr>
-        <w:t xml:space="preserve"> </w:t>
-      </w:r>
-      <w:proofErr w:type="spellStart"/>
-      <w:r>
-        <w:rPr>
-          <w:rFonts w:ascii="Arial" w:hAnsi="Arial" w:cs="Arial"/>
-          <w:sz w:val="24"/>
-          <w:szCs w:val="24"/>
-        </w:rPr>
-        <w:t>KMeans</w:t>
-      </w:r>
-      <w:proofErr w:type="spellEnd"/>
-      <w:r>
-        <w:rPr>
-          <w:rFonts w:ascii="Arial" w:hAnsi="Arial" w:cs="Arial"/>
-          <w:sz w:val="24"/>
-          <w:szCs w:val="24"/>
-        </w:rPr>
-        <w:t xml:space="preserve"> with </w:t>
-      </w:r>
-      <w:proofErr w:type="spellStart"/>
-      <w:r>
-        <w:rPr>
-          <w:rFonts w:ascii="Arial" w:hAnsi="Arial" w:cs="Arial"/>
-          <w:sz w:val="24"/>
-          <w:szCs w:val="24"/>
-        </w:rPr>
-        <w:t>n_init</w:t>
-      </w:r>
-      <w:proofErr w:type="spellEnd"/>
-      <w:r>
-        <w:rPr>
-          <w:rFonts w:ascii="Arial" w:hAnsi="Arial" w:cs="Arial"/>
-          <w:sz w:val="24"/>
-          <w:szCs w:val="24"/>
-        </w:rPr>
-        <w:t xml:space="preserve">=10 and </w:t>
-      </w:r>
-      <w:proofErr w:type="spellStart"/>
-      <w:r>
-        <w:rPr>
-          <w:rFonts w:ascii="Arial" w:hAnsi="Arial" w:cs="Arial"/>
-          <w:sz w:val="24"/>
-          <w:szCs w:val="24"/>
-        </w:rPr>
-        <w:t>random_state</w:t>
-      </w:r>
-      <w:proofErr w:type="spellEnd"/>
-      <w:r>
-        <w:rPr>
-          <w:rFonts w:ascii="Arial" w:hAnsi="Arial" w:cs="Arial"/>
-          <w:sz w:val="24"/>
-          <w:szCs w:val="24"/>
-        </w:rPr>
-        <w:t>=42 to ensure reproducibility, with hyperparameter testing indicating that a two-cluster configuration offered the clearest group separation.</w:t>
+        <w:t>Preprocessing involved median imputation for 2.1% missing latencies, exclusion of 4.3% invalid LFS PSGC entries, and IQR-based outlier capping, followed by municipal aggregation of metrics weighted by population. Engineered indices included Talent Pool (LFS-skilled workers scaled 0–100), Digital Readiness (connectivity thresholds), Accessibility (inverted distances), and Saturation (inverted employment density), combined into an equal-weighted IT-BPM Hub Score (0–100) for 1,458 units.</w:t>
       </w:r>
     </w:p>
     <w:p>
@@ -10676,16 +10686,24 @@
           <w:sz w:val="24"/>
           <w:szCs w:val="24"/>
         </w:rPr>
-        <w:t xml:space="preserve">Model evaluation relied on silhouette scores and Davies-Bouldin indices to assess cluster cohesion and inter-cluster separation. The optimal configuration (k=2) produced a silhouette score of 0.35 and low Davies-Bouldin values, confirming strong performance and meaningful segmentation. Cluster 0 included most municipalities and was characterized by lower digital readiness, smaller talent pools, and higher market saturation, suggesting limited short-term IT–BPM investment potential. In contrast, Cluster 1 contained municipalities with stronger performance across multiple </w:t>
-      </w:r>
-      <w:r>
-        <w:rPr>
-          <w:rFonts w:ascii="Arial" w:hAnsi="Arial" w:cs="Arial"/>
-          <w:sz w:val="24"/>
-          <w:szCs w:val="24"/>
-        </w:rPr>
         <w:lastRenderedPageBreak/>
-        <w:t>indicators and higher composite hub scores, aligning with emerging economic centers such as Davao City and Naga City.</w:t>
+        <w:t xml:space="preserve">This unsupervised approach justified K-means clustering to reveal latent patterns in the unlabeled geospatial-employment data, applied to 458 filtered municipalities (population &gt;10,000, Digital Readiness &gt;40) using </w:t>
+      </w:r>
+      <w:r>
+        <w:rPr>
+          <w:rFonts w:ascii="Arial" w:hAnsi="Arial" w:cs="Arial"/>
+          <w:sz w:val="24"/>
+          <w:szCs w:val="24"/>
+        </w:rPr>
+        <w:t>an</w:t>
+      </w:r>
+      <w:r>
+        <w:rPr>
+          <w:rFonts w:ascii="Arial" w:hAnsi="Arial" w:cs="Arial"/>
+          <w:sz w:val="24"/>
+          <w:szCs w:val="24"/>
+        </w:rPr>
+        <w:t xml:space="preserve"> 80/20 temporal split from LFS data. Hyperparameters tuned k=2–10 via elbow and silhouette methods (optimal k=4, silhouette 0.39), with Min-Max scaling, k-means++ initialization, and 5-fold cross-validation ensuring stability (adjusted Rand index 0.72).</w:t>
       </w:r>
     </w:p>
     <w:p>
@@ -10705,7 +10723,39 @@
           <w:sz w:val="24"/>
           <w:szCs w:val="24"/>
         </w:rPr>
-        <w:t>Feature engineering supported this workflow by generating aggregated, municipality-level indicators. The talent pool index normalized LFS “no-work” counts by population size, the digital readiness index combined internet speed and latency, the accessibility index weighted municipalities by proximity to Metro Manila, and the saturation index highlighted municipalities with lower competitive density. The elbow method validated k=2, producing one cluster with substantial talent but uneven readiness and another with more balanced accessibility and competitive conditions.</w:t>
+        <w:t>Configured in a 4D Euclidean space of the indices</w:t>
+      </w:r>
+      <w:r>
+        <w:rPr>
+          <w:rFonts w:ascii="Arial" w:hAnsi="Arial" w:cs="Arial"/>
+          <w:sz w:val="24"/>
+          <w:szCs w:val="24"/>
+        </w:rPr>
+        <w:t xml:space="preserve">, </w:t>
+      </w:r>
+      <w:r>
+        <w:rPr>
+          <w:rFonts w:ascii="Arial" w:hAnsi="Arial" w:cs="Arial"/>
+          <w:sz w:val="24"/>
+          <w:szCs w:val="24"/>
+        </w:rPr>
+        <w:t>without weighting to balance criteria</w:t>
+      </w:r>
+      <w:r>
+        <w:rPr>
+          <w:rFonts w:ascii="Arial" w:hAnsi="Arial" w:cs="Arial"/>
+          <w:sz w:val="24"/>
+          <w:szCs w:val="24"/>
+        </w:rPr>
+        <w:t xml:space="preserve">, </w:t>
+      </w:r>
+      <w:r>
+        <w:rPr>
+          <w:rFonts w:ascii="Arial" w:hAnsi="Arial" w:cs="Arial"/>
+          <w:sz w:val="24"/>
+          <w:szCs w:val="24"/>
+        </w:rPr>
+        <w:t>K-means partitioned cities into archetypes: Cluster 0 emphasized high talent (96.6 average) for urban elites like Davao City; Cluster 1 leveraged accessibility (42.7); Cluster 2 balanced low saturation (31.0); and Cluster 3 spanned rural baselines (talent 31.0). Convergence occurred, with visualizations in talent-digital and accessibility-competition scatterplots highlighting separations.</w:t>
       </w:r>
     </w:p>
     <w:p>
@@ -10725,7 +10775,7 @@
           <w:sz w:val="24"/>
           <w:szCs w:val="24"/>
         </w:rPr>
-        <w:t>The resulting model generated a ranked list of the top 20 municipalities for IT–BPM investment. Davao City in Davao del Sur ranked first with a score of 63.0, followed by Santa Ignacia, Tarlac (48.6), with other high-performing locations including Baleno, Masbate (43.3), Naga City, Camarines Sur (40.7), and Urdaneta City, Pangasinan (40.6). Scores were normalized on a 0–100 scale using weighted contributions from the four engineered indices.</w:t>
+        <w:t>Evaluation showed a stable clustering model with clear separation between groups and one cluster emerging as especially cohesive. Connectivity patterns revealed a mix of very fast-performing areas alongside a persistent segment of low-speed zones, confirming both progress and disparity. A municipality in Tarlac emerged as the strongest IT-BPM candidate, and spatial analysis showed broadband quality clustering geographically rather than randomly.</w:t>
       </w:r>
     </w:p>
     <w:p>
@@ -10745,7 +10795,35 @@
           <w:sz w:val="24"/>
           <w:szCs w:val="24"/>
         </w:rPr>
-        <w:t>Visual outputs included bar charts illustrating hub selection scores for the top 20 municipalities, color-coded by performance tier, and multi-panel bar graphs for the top 10 municipalities that decomposed the four indices, enabling comparison of underlying strengths and investment potential.</w:t>
+        <w:t>Digital readiness was the dominant factor shaping group differences, with high-performing areas marked by strong broadband capacity and talent depth, while rural regions faced higher latency, congestion, and weaker professional labor pools. Northern provinces tended to outperform the south, and parts of Visayas and Mindanao showed untapped potential constrained by upload bottlenecks.</w:t>
+      </w:r>
+    </w:p>
+    <w:p>
+      <w:pPr>
+        <w:spacing w:before="240" w:line="360" w:lineRule="auto"/>
+        <w:ind w:firstLine="720"/>
+        <w:jc w:val="both"/>
+        <w:rPr>
+          <w:rFonts w:ascii="Arial" w:hAnsi="Arial" w:cs="Arial"/>
+          <w:sz w:val="24"/>
+          <w:szCs w:val="24"/>
+        </w:rPr>
+      </w:pPr>
+      <w:r>
+        <w:rPr>
+          <w:rFonts w:ascii="Arial" w:hAnsi="Arial" w:cs="Arial"/>
+          <w:sz w:val="24"/>
+          <w:szCs w:val="24"/>
+        </w:rPr>
+        <w:t>Overall, the model highlighted a large set of cities with strong potential for IT-BPM growth, especially in CALABARZON and Davao, while underscoring the need for targeted broadband upgrades in underserved areas to support inclusive digital development and unlock local labor capacity</w:t>
+      </w:r>
+      <w:r>
+        <w:rPr>
+          <w:rFonts w:ascii="Arial" w:hAnsi="Arial" w:cs="Arial"/>
+          <w:sz w:val="24"/>
+          <w:szCs w:val="24"/>
+        </w:rPr>
+        <w:t>.</w:t>
       </w:r>
     </w:p>
     <w:p>
@@ -10772,6 +10850,7 @@
           <w:sz w:val="28"/>
           <w:szCs w:val="28"/>
         </w:rPr>
+        <w:lastRenderedPageBreak/>
         <w:t>VISUALIZATION</w:t>
       </w:r>
       <w:bookmarkEnd w:id="15"/>
@@ -10790,38 +10869,21 @@
       <w:r>
         <w:rPr>
           <w:rFonts w:ascii="Arial" w:hAnsi="Arial" w:cs="Arial"/>
-          <w:sz w:val="24"/>
-          <w:szCs w:val="24"/>
-        </w:rPr>
-        <w:t xml:space="preserve">The visualization component centers on the interactive HTML map, developed using Folium and rendered through Leaflet.js. This dynamic, web-accessible interface enables navigation of the Philippine landscape through intuitive zooming and panning, with quadkey-defined polygons shaded according to connectivity attributes (e.g., red indicating superior download speeds). A top-right control panel provides toggles for thematic layers, allowing selective display of elements such as provincial boundaries or cluster groupings derived from K-Means clustering. Hover-activated tooltips supply granular information including average download speeds (in Kbps), population estimates, and no-work counts, enriching interpretation with contextual metadata. Base map options, including OpenStreetMap, support geographic orientation, enabling stakeholders to explore spatial patterns such as low-latency concentrations </w:t>
-      </w:r>
-      <w:r>
-        <w:rPr>
-          <w:rFonts w:ascii="Arial" w:hAnsi="Arial" w:cs="Arial"/>
-          <w:sz w:val="24"/>
-          <w:szCs w:val="24"/>
-        </w:rPr>
-        <w:lastRenderedPageBreak/>
-        <w:t xml:space="preserve">that indicate IT-BPM investment potential. Overall, the interface transforms static </w:t>
-      </w:r>
-      <w:r>
-        <w:rPr>
-          <w:rFonts w:ascii="Arial" w:hAnsi="Arial" w:cs="Arial"/>
           <w:noProof/>
           <w:sz w:val="24"/>
           <w:szCs w:val="24"/>
         </w:rPr>
         <w:drawing>
-          <wp:anchor distT="0" distB="0" distL="114300" distR="114300" simplePos="0" relativeHeight="251763200" behindDoc="0" locked="0" layoutInCell="1" allowOverlap="1" wp14:anchorId="5027230B" wp14:editId="52EE84A8">
+          <wp:anchor distT="0" distB="0" distL="114300" distR="114300" simplePos="0" relativeHeight="251763200" behindDoc="0" locked="0" layoutInCell="1" allowOverlap="1" wp14:anchorId="5027230B" wp14:editId="790A2361">
             <wp:simplePos x="0" y="0"/>
             <wp:positionH relativeFrom="margin">
-              <wp:align>left</wp:align>
+              <wp:posOffset>17780</wp:posOffset>
             </wp:positionH>
             <wp:positionV relativeFrom="paragraph">
-              <wp:posOffset>563661</wp:posOffset>
+              <wp:posOffset>3725799</wp:posOffset>
             </wp:positionV>
-            <wp:extent cx="5697220" cy="3204845"/>
-            <wp:effectExtent l="19050" t="19050" r="17780" b="14605"/>
+            <wp:extent cx="5697220" cy="3204210"/>
+            <wp:effectExtent l="19050" t="19050" r="17780" b="15240"/>
             <wp:wrapTopAndBottom/>
             <wp:docPr id="741441186" name="Picture 1"/>
             <wp:cNvGraphicFramePr>
@@ -10849,7 +10911,7 @@
                   <pic:spPr>
                     <a:xfrm>
                       <a:off x="0" y="0"/>
-                      <a:ext cx="5697502" cy="3204845"/>
+                      <a:ext cx="5697220" cy="3204210"/>
                     </a:xfrm>
                     <a:prstGeom prst="rect">
                       <a:avLst/>
@@ -10878,7 +10940,23 @@
           <w:sz w:val="24"/>
           <w:szCs w:val="24"/>
         </w:rPr>
-        <w:t>geospatial data into an interactive exploratory medium for identifying digital hotspots and promising development areas.</w:t>
+        <w:t>The visualization component centers on the interactive HTML map, developed using Folium and rendered through Leaflet.js. This dynamic, web-accessible interface enables navigation of the Philippine landscape through intuitive zooming and panning, with quadkey-defined polygons shaded according to connectivity attributes (e.g., red indicating superior download speeds). A top-right control panel provides toggles for thematic layers, allowing selective display of elements such as provincial boundaries</w:t>
+      </w:r>
+      <w:r>
+        <w:rPr>
+          <w:rFonts w:ascii="Arial" w:hAnsi="Arial" w:cs="Arial"/>
+          <w:sz w:val="24"/>
+          <w:szCs w:val="24"/>
+        </w:rPr>
+        <w:t xml:space="preserve">, searching, </w:t>
+      </w:r>
+      <w:r>
+        <w:rPr>
+          <w:rFonts w:ascii="Arial" w:hAnsi="Arial" w:cs="Arial"/>
+          <w:sz w:val="24"/>
+          <w:szCs w:val="24"/>
+        </w:rPr>
+        <w:t>or cluster groupings derived from K-Means clustering. Hover-activated tooltips supply granular information including average download speeds (in Kbps), population estimates, and no-work counts, enriching interpretation with contextual metadata. Base map options, including OpenStreetMap, support geographic orientation, enabling stakeholders to explore spatial patterns such as low-latency concentrations that indicate IT-BPM investment potential. Overall, the interface transforms static geospatial data into an interactive exploratory medium for identifying digital hotspots and promising development areas.</w:t>
       </w:r>
     </w:p>
     <w:p>
@@ -11042,7 +11120,16 @@
           <w:sz w:val="24"/>
           <w:szCs w:val="24"/>
         </w:rPr>
-        <w:t>In support of these visual elements, the study deployed a geospatial machine learning pipeline incorporating data standardization, feature engineering, dimensionality reduction through aggregation, and unsupervised clustering via K-means. Features were scaled using StandardScaler to maintain comparable ranges, preventing high-variance attributes from dominating cluster assignments. The clustering procedure implemented multiple initializations and iterative convergence criteria to enhance stability and reliability. Model validation leveraged silhouette scores, intra-cluster similarity measures, and comparison with known urban development benchmarks. An unsupervised learning approach was adopted due to the absence of labeled training data on IT-BPM hub suitability, and because clustering is effective for identifying latent spatial structures within high-dimensional geospatial data.</w:t>
+        <w:t xml:space="preserve">In support of these visual elements, the study deployed a geospatial machine learning pipeline incorporating data standardization, feature engineering, dimensionality reduction through aggregation, and unsupervised clustering via K-means. Features were scaled using StandardScaler to maintain comparable ranges, preventing high-variance attributes from dominating cluster assignments. The </w:t>
+      </w:r>
+      <w:r>
+        <w:rPr>
+          <w:rFonts w:ascii="Arial" w:hAnsi="Arial" w:cs="Arial"/>
+          <w:sz w:val="24"/>
+          <w:szCs w:val="24"/>
+        </w:rPr>
+        <w:lastRenderedPageBreak/>
+        <w:t>clustering procedure implemented multiple initializations and iterative convergence criteria to enhance stability and reliability. Model validation leveraged silhouette scores, intra-cluster similarity measures, and comparison with known urban development benchmarks. An unsupervised learning approach was adopted due to the absence of labeled training data on IT-BPM hub suitability, and because clustering is effective for identifying latent spatial structures within high-dimensional geospatial data.</w:t>
       </w:r>
     </w:p>
     <w:p>
@@ -11059,38 +11146,21 @@
       <w:r>
         <w:rPr>
           <w:rFonts w:ascii="Arial" w:hAnsi="Arial" w:cs="Arial"/>
-          <w:sz w:val="24"/>
-          <w:szCs w:val="24"/>
-        </w:rPr>
-        <w:t xml:space="preserve">The Folium-generated interactive map visualizes Philippine municipalities using connectivity and employment indicators, rendered through Leaflet. Base layers include OpenStreetMap (default) and CartoDB Positron (light-gray minimalist design). Multiple GeoJSON overlays depict municipal polygons, typically colored by metrics such as </w:t>
-      </w:r>
-      <w:r>
-        <w:rPr>
-          <w:rFonts w:ascii="Arial" w:hAnsi="Arial" w:cs="Arial"/>
-          <w:sz w:val="24"/>
-          <w:szCs w:val="24"/>
-        </w:rPr>
-        <w:lastRenderedPageBreak/>
-        <w:t xml:space="preserve">download speed or digital readiness scores using graded color schemes (e.g., green for high, red for low), allowing users to explore spatial distributions and inter-municipality variability. Circle markers summarize aggregated tile data, styled with dark green (#006400) for high speeds (&gt;50 Mbps) and forest green (#228B22) for moderate speeds (20–50 Mbps), with radii scaled between 7–9 based on test counts. Interactive popups provide structured tables containing attributes such as location, speeds, latency, population, and distance, displayed using blue (#f0f8ff) and yellow </w:t>
-      </w:r>
-      <w:r>
-        <w:rPr>
-          <w:rFonts w:ascii="Arial" w:hAnsi="Arial" w:cs="Arial"/>
           <w:noProof/>
           <w:sz w:val="24"/>
           <w:szCs w:val="24"/>
         </w:rPr>
         <w:drawing>
-          <wp:anchor distT="0" distB="0" distL="114300" distR="114300" simplePos="0" relativeHeight="251764224" behindDoc="0" locked="0" layoutInCell="1" allowOverlap="1" wp14:anchorId="223C208E" wp14:editId="6C995F6B">
+          <wp:anchor distT="0" distB="0" distL="114300" distR="114300" simplePos="0" relativeHeight="251764224" behindDoc="0" locked="0" layoutInCell="1" allowOverlap="1" wp14:anchorId="223C208E" wp14:editId="6E7AF026">
             <wp:simplePos x="0" y="0"/>
             <wp:positionH relativeFrom="margin">
-              <wp:align>left</wp:align>
+              <wp:posOffset>-21590</wp:posOffset>
             </wp:positionH>
             <wp:positionV relativeFrom="paragraph">
-              <wp:posOffset>2109470</wp:posOffset>
+              <wp:posOffset>2959354</wp:posOffset>
             </wp:positionV>
-            <wp:extent cx="5730875" cy="3223895"/>
-            <wp:effectExtent l="0" t="0" r="3175" b="0"/>
+            <wp:extent cx="5730875" cy="3223260"/>
+            <wp:effectExtent l="19050" t="19050" r="22225" b="15240"/>
             <wp:wrapTopAndBottom/>
             <wp:docPr id="355506324" name="Picture 1"/>
             <wp:cNvGraphicFramePr>
@@ -11118,11 +11188,16 @@
                   <pic:spPr>
                     <a:xfrm>
                       <a:off x="0" y="0"/>
-                      <a:ext cx="5730875" cy="3223895"/>
+                      <a:ext cx="5730875" cy="3223260"/>
                     </a:xfrm>
                     <a:prstGeom prst="rect">
                       <a:avLst/>
                     </a:prstGeom>
+                    <a:ln>
+                      <a:solidFill>
+                        <a:schemeClr val="tx1"/>
+                      </a:solidFill>
+                    </a:ln>
                   </pic:spPr>
                 </pic:pic>
               </a:graphicData>
@@ -11136,7 +11211,39 @@
           <w:sz w:val="24"/>
           <w:szCs w:val="24"/>
         </w:rPr>
-        <w:t>(#fffacd) highlights to enhance readability.</w:t>
+        <w:t xml:space="preserve">The Folium-generated interactive map visualizes Philippine municipalities using connectivity and employment indicators, rendered through Leaflet. Base layers include OpenStreetMap (default) and CartoDB Positron (light-gray minimalist design). Multiple GeoJSON overlays depict municipal polygons, typically colored by metrics such as download speed or digital readiness scores using graded color schemes (e.g., green for high, red for low), allowing users to explore spatial distributions and inter-municipality variability. </w:t>
+      </w:r>
+      <w:r>
+        <w:rPr>
+          <w:rFonts w:ascii="Arial" w:hAnsi="Arial" w:cs="Arial"/>
+          <w:sz w:val="24"/>
+          <w:szCs w:val="24"/>
+        </w:rPr>
+        <w:t>The choropleth map</w:t>
+      </w:r>
+      <w:r>
+        <w:rPr>
+          <w:rFonts w:ascii="Arial" w:hAnsi="Arial" w:cs="Arial"/>
+          <w:sz w:val="24"/>
+          <w:szCs w:val="24"/>
+        </w:rPr>
+        <w:t xml:space="preserve"> </w:t>
+      </w:r>
+      <w:r>
+        <w:rPr>
+          <w:rFonts w:ascii="Arial" w:hAnsi="Arial" w:cs="Arial"/>
+          <w:sz w:val="24"/>
+          <w:szCs w:val="24"/>
+        </w:rPr>
+        <w:t>summarizes</w:t>
+      </w:r>
+      <w:r>
+        <w:rPr>
+          <w:rFonts w:ascii="Arial" w:hAnsi="Arial" w:cs="Arial"/>
+          <w:sz w:val="24"/>
+          <w:szCs w:val="24"/>
+        </w:rPr>
+        <w:t xml:space="preserve"> aggregated tile data, styled with dark green (#006400) for high speeds (&gt;50 Mbps) and forest green (#228B22) for moderate speeds (20–50 Mbps). Interactive popups provide structured tables containing attributes such as location, speeds, latency, population, and distance, displayed using blue (#f0f8ff) and yellow (#fffacd) highlights to enhance readability.</w:t>
       </w:r>
       <w:r>
         <w:rPr>
@@ -11243,9 +11350,33 @@
           <w:sz w:val="24"/>
           <w:szCs w:val="24"/>
         </w:rPr>
-        <w:t>Folium Map Philippines IT-BPM Hub Analysis – Davao City</w:t>
+        <w:t xml:space="preserve">Folium Map Philippines IT-BPM Hub Analysis – </w:t>
+      </w:r>
+      <w:r>
+        <w:rPr>
+          <w:rFonts w:ascii="Arial" w:hAnsi="Arial" w:cs="Arial"/>
+          <w:sz w:val="24"/>
+          <w:szCs w:val="24"/>
+        </w:rPr>
+        <w:t>Santa Ignacia</w:t>
+      </w:r>
+      <w:r>
+        <w:rPr>
+          <w:rFonts w:ascii="Arial" w:hAnsi="Arial" w:cs="Arial"/>
+          <w:sz w:val="24"/>
+          <w:szCs w:val="24"/>
+        </w:rPr>
+        <w:t xml:space="preserve"> </w:t>
       </w:r>
       <w:bookmarkEnd w:id="18"/>
+      <w:r>
+        <w:rPr>
+          <w:rFonts w:ascii="Arial" w:hAnsi="Arial" w:cs="Arial"/>
+          <w:sz w:val="24"/>
+          <w:szCs w:val="24"/>
+        </w:rPr>
+        <w:t>Tarlac</w:t>
+      </w:r>
     </w:p>
     <w:p>
       <w:pPr>
@@ -11264,6 +11395,7 @@
           <w:sz w:val="24"/>
           <w:szCs w:val="24"/>
         </w:rPr>
+        <w:lastRenderedPageBreak/>
         <w:t>Additional interface features include a fixed title box in the top-left corner labeled “Philippines IT-BPM Hub Analysis” (white background, green text), a layer control enabling toggling between overlays (e.g., latency, talent pools), and a bottom-left legend ranking the top 20 IT-BPM hubs. The legend uses purple stars (#8B008B) to denote the top 5 locations and pink markers (#FF1493) for ranks 6–20, displaying municipal names, provinces, and normalized composite scores. Fullscreen capability enhances spatial exploration and interaction.</w:t>
       </w:r>
       <w:r>
@@ -11290,16 +11422,7 @@
           <w:sz w:val="24"/>
           <w:szCs w:val="24"/>
         </w:rPr>
-        <w:t xml:space="preserve">Key insights from the visualizations include detailed urban–rural gradients captured through polygon overlays, with high-connectivity zones prevalent in Cebu and Davao and sparse coverage in remote islands. Layered views also reveal </w:t>
-      </w:r>
-      <w:r>
-        <w:rPr>
-          <w:rFonts w:ascii="Arial" w:hAnsi="Arial" w:cs="Arial"/>
-          <w:sz w:val="24"/>
-          <w:szCs w:val="24"/>
-        </w:rPr>
-        <w:lastRenderedPageBreak/>
-        <w:t>correlations between metrics, such as relationships between low latency and high-speed clusters across regions in Luzon and the Visayas.</w:t>
+        <w:t>Key insights from the visualizations include detailed urban–rural gradients captured through polygon overlays, with high-connectivity zones prevalent in Cebu and Davao and sparse coverage in remote islands. Layered views also reveal correlations between metrics, such as relationships between low latency and high-speed clusters across regions in Luzon and the Visayas.</w:t>
       </w:r>
     </w:p>
     <w:p>
@@ -11347,7 +11470,7 @@
           <w:sz w:val="24"/>
           <w:szCs w:val="24"/>
         </w:rPr>
-        <w:t>The clustering analysis revealed two principal groupings of municipalities. The first cluster comprised cities with substantial talent pools but inconsistent levels of digital readiness, while the second cluster demonstrated a more balanced combination of accessibility and competitive conditions. Average cluster-level metrics indicated that talent indices reached values as high as 100 out of 100 in leading municipalities such as Davao City, while digital readiness scores averaged around 60 out of 100 in high-performing localities. Composite hub scores reflected the integration of these features, with examples such as Naga City achieving a score of 40.7, highlighting investment potential despite moderate individual component metrics.</w:t>
+        <w:t>The analysis reveals a distinct strategic dichotomy in the Philippine IT-BPM landscape, characterized by a sharp trade-off between Human Capital Volume and Digital Infrastructure Readiness. The K-Means clustering algorithm effectively isolated these traits: Cluster 4 (represented solely by Davao City) emerged as the dominant "Talent Anchor," securing a perfect Talent Pool Index score (100.0) but showing relative weakness in digital readiness metrics. Conversely, Cluster 2 (e.g., Santa Ignacia, Itogon) represents "Digital Speedsters," achieving perfect Digital Readiness scores (100.0) supported by superior regional internet speeds in provinces like Benguet (~114 Mbps) and Tarlac.</w:t>
       </w:r>
     </w:p>
     <w:p>
@@ -11367,47 +11490,7 @@
           <w:sz w:val="24"/>
           <w:szCs w:val="24"/>
         </w:rPr>
-        <w:t>These patterns underscore key trade-offs in the geospatial distribution of IT-BPM suitability. Notably, an inverse relationship was observed between market saturation and accessibility, rationalizing interest in provincial sites where strong accessibility may offset competitive intensity. This dynamic supports strategic decentralization of IT-BPM expansion, mitigating congestion in heavily urbanized areas while leveraging emerging capacities in secondary cities.</w:t>
-      </w:r>
-    </w:p>
-    <w:p>
-      <w:pPr>
-        <w:spacing w:line="360" w:lineRule="auto"/>
-        <w:ind w:firstLine="720"/>
-        <w:jc w:val="both"/>
-        <w:rPr>
-          <w:rFonts w:ascii="Arial" w:hAnsi="Arial" w:cs="Arial"/>
-          <w:sz w:val="24"/>
-          <w:szCs w:val="24"/>
-        </w:rPr>
-      </w:pPr>
-      <w:r>
-        <w:rPr>
-          <w:rFonts w:ascii="Arial" w:hAnsi="Arial" w:cs="Arial"/>
-          <w:sz w:val="24"/>
-          <w:szCs w:val="24"/>
-        </w:rPr>
-        <w:t>Multiple visual analytics reinforced these interpretations. Scatter plots of test frequency versus device diversity demonstrated a strong positive correlation (r = 0.939), while bar charts illustrating test coverage per tile indicated substantial disparities, with peaks of 63,270 for low-test tiles and 1,401 for high-volume tiles. Histograms of performance metrics further revealed skewed distributions, with mean download speeds of 83,599 Kbps, upload speeds of 81,395 Kbps, latency averaging 22.8 milliseconds, and test counts per tile averaging 34.0. Collectively, these measures substantiated the geospatial inequalities inherent in national connectivity and helped explain the uneven suitability scores across municipalities.</w:t>
-      </w:r>
-    </w:p>
-    <w:p>
-      <w:pPr>
-        <w:spacing w:line="360" w:lineRule="auto"/>
-        <w:ind w:firstLine="720"/>
-        <w:jc w:val="both"/>
-        <w:rPr>
-          <w:rFonts w:ascii="Arial" w:hAnsi="Arial" w:cs="Arial"/>
-          <w:sz w:val="24"/>
-          <w:szCs w:val="24"/>
-        </w:rPr>
-      </w:pPr>
-      <w:r>
-        <w:rPr>
-          <w:rFonts w:ascii="Arial" w:hAnsi="Arial" w:cs="Arial"/>
-          <w:sz w:val="24"/>
-          <w:szCs w:val="24"/>
-        </w:rPr>
-        <w:t xml:space="preserve">Further analyses of download versus upload speeds, color-coded by latency, showed clusters situated near balanced throughput ratios but with significant dispersion in peripheral, high-latency environments. These patterns highlight the </w:t>
+        <w:t xml:space="preserve">Furthermore, the geospatial data exposes a severe Digital Divide. While the industrial corridors of Metro Manila and CALABARZON enjoy robust average download speeds between 118 Mbps and 160 Mbps, the "Bottom 10" provinces, particularly in the BARMM region, struggle with speeds as low as 23 Mbps. Crucially, the Test Coverage Histogram adds a layer of caution to these findings: while urban metrics are statistically robust, rural connectivity data often relies on sparse sample sizes (1–5 tests per tile), suggesting that the high digital scores in some remote municipalities require on-ground physical validation. Despite these disparities, the Saturation Index across all top-ranked cities remains at a perfect 100.0, confirming </w:t>
       </w:r>
       <w:r>
         <w:rPr>
@@ -11416,67 +11499,7 @@
           <w:szCs w:val="24"/>
         </w:rPr>
         <w:lastRenderedPageBreak/>
-        <w:t>persistence of infrastructural gaps and underscore the need for policy-driven improvements in connectivity to unlock economic value in underserved regions.</w:t>
-      </w:r>
-    </w:p>
-    <w:p>
-      <w:pPr>
-        <w:spacing w:line="360" w:lineRule="auto"/>
-        <w:ind w:firstLine="720"/>
-        <w:jc w:val="both"/>
-        <w:rPr>
-          <w:rFonts w:ascii="Arial" w:hAnsi="Arial" w:cs="Arial"/>
-          <w:sz w:val="24"/>
-          <w:szCs w:val="24"/>
-        </w:rPr>
-      </w:pPr>
-      <w:r>
-        <w:rPr>
-          <w:rFonts w:ascii="Arial" w:hAnsi="Arial" w:cs="Arial"/>
-          <w:sz w:val="24"/>
-          <w:szCs w:val="24"/>
-        </w:rPr>
-        <w:t>Cluster-level interpretations also revealed distinct economic implications. The first cluster, representing the majority of municipalities, reflected systemic barriers to IT-BPM deployment, including lower connectivity and smaller labor pools. Interestingly, relatively high saturation scores suggest untapped labor capacity that could be activated through infrastructure development. The second cluster, which included municipalities such as Davao City, Santa Ignacia, and Naga City, exhibited higher composite hub scores and balanced feature profiles, indicating strategic feasibility for targeted investment.</w:t>
-      </w:r>
-    </w:p>
-    <w:p>
-      <w:pPr>
-        <w:spacing w:line="360" w:lineRule="auto"/>
-        <w:ind w:firstLine="720"/>
-        <w:jc w:val="both"/>
-        <w:rPr>
-          <w:rFonts w:ascii="Arial" w:hAnsi="Arial" w:cs="Arial"/>
-          <w:sz w:val="24"/>
-          <w:szCs w:val="24"/>
-        </w:rPr>
-      </w:pPr>
-      <w:r>
-        <w:rPr>
-          <w:rFonts w:ascii="Arial" w:hAnsi="Arial" w:cs="Arial"/>
-          <w:sz w:val="24"/>
-          <w:szCs w:val="24"/>
-        </w:rPr>
-        <w:t>These results reflect broader national dynamics in the Philippine IT-BPM sector, where development strategies increasingly emphasize regional diversification and the integration of digital infrastructure with local workforce development. The observed disparities in connectivity and labor availability mirror long-standing structural inequalities, yet they also illuminate emerging areas of growth outside Metro Manila.</w:t>
-      </w:r>
-    </w:p>
-    <w:p>
-      <w:pPr>
-        <w:spacing w:line="360" w:lineRule="auto"/>
-        <w:ind w:firstLine="720"/>
-        <w:jc w:val="both"/>
-        <w:rPr>
-          <w:rFonts w:ascii="Arial" w:hAnsi="Arial" w:cs="Arial"/>
-          <w:sz w:val="24"/>
-          <w:szCs w:val="24"/>
-        </w:rPr>
-      </w:pPr>
-      <w:r>
-        <w:rPr>
-          <w:rFonts w:ascii="Arial" w:hAnsi="Arial" w:cs="Arial"/>
-          <w:sz w:val="24"/>
-          <w:szCs w:val="24"/>
-        </w:rPr>
-        <w:t>The study is constrained by uneven sampling in network performance data and the static nature of labor force indicators, which do not fully capture temporal variation. However, sensitivity testing demonstrated robustness to moderate perturbations in feature values, suggesting that the observed patterns are stable and meaningful. Ethical considerations are central to interpretation, as analytical outputs should inform inclusive capacity-building rather than reinforce urban biases or marginalize low-performing regions</w:t>
+        <w:t>that regardless of the location chosen, investors will face minimal competition, validating the presence of a "Blue Ocean" market opportunity outside the capital</w:t>
       </w:r>
       <w:r>
         <w:rPr>
@@ -11485,70 +11508,6 @@
           <w:szCs w:val="24"/>
         </w:rPr>
         <w:t>.</w:t>
-      </w:r>
-      <w:r>
-        <w:rPr>
-          <w:rFonts w:ascii="Arial" w:hAnsi="Arial" w:cs="Arial"/>
-          <w:sz w:val="24"/>
-          <w:szCs w:val="24"/>
-        </w:rPr>
-        <w:t xml:space="preserve"> </w:t>
-      </w:r>
-      <w:r>
-        <w:rPr>
-          <w:rFonts w:ascii="Arial" w:hAnsi="Arial" w:cs="Arial"/>
-          <w:sz w:val="24"/>
-          <w:szCs w:val="24"/>
-        </w:rPr>
-        <w:t>Limitations due</w:t>
-      </w:r>
-      <w:r>
-        <w:rPr>
-          <w:rFonts w:ascii="Arial" w:hAnsi="Arial" w:cs="Arial"/>
-          <w:sz w:val="24"/>
-          <w:szCs w:val="24"/>
-        </w:rPr>
-        <w:t xml:space="preserve"> to</w:t>
-      </w:r>
-      <w:r>
-        <w:rPr>
-          <w:rFonts w:ascii="Arial" w:hAnsi="Arial" w:cs="Arial"/>
-          <w:sz w:val="24"/>
-          <w:szCs w:val="24"/>
-        </w:rPr>
-        <w:t xml:space="preserve"> </w:t>
-      </w:r>
-      <w:r>
-        <w:rPr>
-          <w:rFonts w:ascii="Arial" w:hAnsi="Arial" w:cs="Arial"/>
-          <w:sz w:val="24"/>
-          <w:szCs w:val="24"/>
-        </w:rPr>
-        <w:t>these</w:t>
-      </w:r>
-      <w:r>
-        <w:rPr>
-          <w:rFonts w:ascii="Arial" w:hAnsi="Arial" w:cs="Arial"/>
-          <w:sz w:val="24"/>
-          <w:szCs w:val="24"/>
-        </w:rPr>
-        <w:t xml:space="preserve"> </w:t>
-      </w:r>
-      <w:r>
-        <w:rPr>
-          <w:rFonts w:ascii="Arial" w:hAnsi="Arial" w:cs="Arial"/>
-          <w:sz w:val="24"/>
-          <w:szCs w:val="24"/>
-        </w:rPr>
-        <w:t>aspects</w:t>
-      </w:r>
-      <w:r>
-        <w:rPr>
-          <w:rFonts w:ascii="Arial" w:hAnsi="Arial" w:cs="Arial"/>
-          <w:sz w:val="24"/>
-          <w:szCs w:val="24"/>
-        </w:rPr>
-        <w:t xml:space="preserve"> reflect known challenges in spatial big data and socioeconomic modeling (Kitchin, R., 2014, The Data Revolution).</w:t>
       </w:r>
     </w:p>
     <w:p>
@@ -11596,7 +11555,7 @@
           <w:sz w:val="24"/>
           <w:szCs w:val="24"/>
         </w:rPr>
-        <w:t>The study demonstrates that numerous provincial municipalities exhibit strong potential to emerge as future IT-BPM hubs, driven by latent talent pools and improving connectivity infrastructures. Through the integration of geospatial data and machine learning, the analysis reveals spatial patterns that can help address the digital divide and stimulate broader economic development. Findings indicate that municipalities with high composite hub scores represent promising candidates for strategic interventions aimed at fostering decentralized industry growth.</w:t>
+        <w:t>The study demonstrates that the "Next-Wave Digital Cities" initiative presents viable, high-potential alternatives to Metro Manila, but success depends on matching investment decisions to specific operational requirements. A uniform, location-agnostic strategy is no longer sufficient; instead, a differentiated approach is necessary. Firms that depend on large, scalable labor pools—such as voice-based service centers—should prioritize emerging hubs like Santa Ignacia, Tarlac; Davao City; Itogon, Benguet; Urdaneta City; and La Paz, Abra, while recognizing that some local infrastructure augmentation may be required to fully support expansion.</w:t>
       </w:r>
     </w:p>
     <w:p>
@@ -11616,8 +11575,7 @@
           <w:sz w:val="24"/>
           <w:szCs w:val="24"/>
         </w:rPr>
-        <w:lastRenderedPageBreak/>
-        <w:t>Strategic recommendations include prioritizing the highest-ranked municipalities for pilot initiatives to assess hub feasibility, expanding data collection in sparsely sampled tiles to enhance model accuracy, and fostering collaborative efforts between government agencies and the private sector to strengthen connectivity in underserved areas. These actions can support sustainable and inclusive digital transformation, while ensuring that emerging growth centers are equipped with the resources necessary to compete in the national IT-BPM landscape.</w:t>
+        <w:t>Conversely, firms operating knowledge-intensive or data-heavy functions—such as non-voice KPO and creative digital services—would find stronger alignment in the municipalities within Cluster 2, where high-bandwidth capacity and low-latency infrastructure are already in place, reducing setup friction and operational risk.</w:t>
       </w:r>
     </w:p>
     <w:p>
@@ -11637,7 +11595,7 @@
           <w:sz w:val="24"/>
           <w:szCs w:val="24"/>
         </w:rPr>
-        <w:t>More broadly, this research illustrates the value of geospatial machine learning in supporting evidence-based planning for IT-BPM decentralization in the Philippines. By combining connectivity metrics, demographic characteristics, and labor force indicators within a unified analytical framework, the model identifies areas with strong potential for industry expansion while simultaneously highlighting structural disparities that may impede equitable development. The findings offer actionable insights for stakeholders seeking to diversify economic activity beyond metropolitan centers, inform infrastructure investment priorities, and harness distributed human capital across the archipelago</w:t>
+        <w:t>Although the digital divide continues to constrain the lowest-performing regions, the findings illustrate that top-tier provincial hubs are closing the gap. These areas offer a competitive, less congested environment that can support the next wave of IT-BPM growth in the Philippines, provided that investments are strategically targeted rather than uniformly deployed</w:t>
       </w:r>
       <w:r>
         <w:rPr>
@@ -12757,6 +12715,155 @@
 <file path=word/numbering.xml><?xml version="1.0" encoding="utf-8"?>
 <w:numbering xmlns:wpc="http://schemas.microsoft.com/office/word/2010/wordprocessingCanvas" xmlns:cx="http://schemas.microsoft.com/office/drawing/2014/chartex" xmlns:cx1="http://schemas.microsoft.com/office/drawing/2015/9/8/chartex" xmlns:cx2="http://schemas.microsoft.com/office/drawing/2015/10/21/chartex" xmlns:cx3="http://schemas.microsoft.com/office/drawing/2016/5/9/chartex" xmlns:cx4="http://schemas.microsoft.com/office/drawing/2016/5/10/chartex" xmlns:cx5="http://schemas.microsoft.com/office/drawing/2016/5/11/chartex" xmlns:cx6="http://schemas.microsoft.com/office/drawing/2016/5/12/chartex" xmlns:cx7="http://schemas.microsoft.com/office/drawing/2016/5/13/chartex" xmlns:cx8="http://schemas.microsoft.com/office/drawing/2016/5/14/chartex" xmlns:mc="http://schemas.openxmlformats.org/markup-compatibility/2006" xmlns:aink="http://schemas.microsoft.com/office/drawing/2016/ink" xmlns:am3d="http://schemas.microsoft.com/office/drawing/2017/model3d" xmlns:o="urn:schemas-microsoft-com:office:office" xmlns:oel="http://schemas.microsoft.com/office/2019/extlst" xmlns:r="http://schemas.openxmlformats.org/officeDocument/2006/relationships" xmlns:m="http://schemas.openxmlformats.org/officeDocument/2006/math" xmlns:v="urn:schemas-microsoft-com:vml" xmlns:wp14="http://schemas.microsoft.com/office/word/2010/wordprocessingDrawing" xmlns:wp="http://schemas.openxmlformats.org/drawingml/2006/wordprocessingDrawing" xmlns:w10="urn:schemas-microsoft-com:office:word" xmlns:w="http://schemas.openxmlformats.org/wordprocessingml/2006/main" xmlns:w14="http://schemas.microsoft.com/office/word/2010/wordml" xmlns:w15="http://schemas.microsoft.com/office/word/2012/wordml" xmlns:w16cex="http://schemas.microsoft.com/office/word/2018/wordml/cex" xmlns:w16cid="http://schemas.microsoft.com/office/word/2016/wordml/cid" xmlns:w16="http://schemas.microsoft.com/office/word/2018/wordml" xmlns:w16du="http://schemas.microsoft.com/office/word/2023/wordml/word16du" xmlns:w16sdtdh="http://schemas.microsoft.com/office/word/2020/wordml/sdtdatahash" xmlns:w16sdtfl="http://schemas.microsoft.com/office/word/2024/wordml/sdtformatlock" xmlns:w16se="http://schemas.microsoft.com/office/word/2015/wordml/symex" xmlns:wpg="http://schemas.microsoft.com/office/word/2010/wordprocessingGroup" xmlns:wpi="http://schemas.microsoft.com/office/word/2010/wordprocessingInk" xmlns:wne="http://schemas.microsoft.com/office/word/2006/wordml" xmlns:wps="http://schemas.microsoft.com/office/word/2010/wordprocessingShape" mc:Ignorable="w14 w15 w16se w16cid w16 w16cex w16sdtdh w16sdtfl w16du wp14">
   <w:abstractNum w:abstractNumId="0" w15:restartNumberingAfterBreak="0">
+    <w:nsid w:val="27DC58F4"/>
+    <w:multiLevelType w:val="multilevel"/>
+    <w:tmpl w:val="93D83A56"/>
+    <w:lvl w:ilvl="0">
+      <w:start w:val="1"/>
+      <w:numFmt w:val="bullet"/>
+      <w:lvlText w:val=""/>
+      <w:lvlJc w:val="left"/>
+      <w:pPr>
+        <w:tabs>
+          <w:tab w:val="num" w:pos="720"/>
+        </w:tabs>
+        <w:ind w:left="720" w:hanging="360"/>
+      </w:pPr>
+      <w:rPr>
+        <w:rFonts w:ascii="Symbol" w:hAnsi="Symbol" w:hint="default"/>
+        <w:sz w:val="20"/>
+      </w:rPr>
+    </w:lvl>
+    <w:lvl w:ilvl="1" w:tentative="1">
+      <w:start w:val="1"/>
+      <w:numFmt w:val="bullet"/>
+      <w:lvlText w:val="o"/>
+      <w:lvlJc w:val="left"/>
+      <w:pPr>
+        <w:tabs>
+          <w:tab w:val="num" w:pos="1440"/>
+        </w:tabs>
+        <w:ind w:left="1440" w:hanging="360"/>
+      </w:pPr>
+      <w:rPr>
+        <w:rFonts w:ascii="Courier New" w:hAnsi="Courier New" w:hint="default"/>
+        <w:sz w:val="20"/>
+      </w:rPr>
+    </w:lvl>
+    <w:lvl w:ilvl="2" w:tentative="1">
+      <w:start w:val="1"/>
+      <w:numFmt w:val="bullet"/>
+      <w:lvlText w:val=""/>
+      <w:lvlJc w:val="left"/>
+      <w:pPr>
+        <w:tabs>
+          <w:tab w:val="num" w:pos="2160"/>
+        </w:tabs>
+        <w:ind w:left="2160" w:hanging="360"/>
+      </w:pPr>
+      <w:rPr>
+        <w:rFonts w:ascii="Wingdings" w:hAnsi="Wingdings" w:hint="default"/>
+        <w:sz w:val="20"/>
+      </w:rPr>
+    </w:lvl>
+    <w:lvl w:ilvl="3" w:tentative="1">
+      <w:start w:val="1"/>
+      <w:numFmt w:val="bullet"/>
+      <w:lvlText w:val=""/>
+      <w:lvlJc w:val="left"/>
+      <w:pPr>
+        <w:tabs>
+          <w:tab w:val="num" w:pos="2880"/>
+        </w:tabs>
+        <w:ind w:left="2880" w:hanging="360"/>
+      </w:pPr>
+      <w:rPr>
+        <w:rFonts w:ascii="Wingdings" w:hAnsi="Wingdings" w:hint="default"/>
+        <w:sz w:val="20"/>
+      </w:rPr>
+    </w:lvl>
+    <w:lvl w:ilvl="4" w:tentative="1">
+      <w:start w:val="1"/>
+      <w:numFmt w:val="bullet"/>
+      <w:lvlText w:val=""/>
+      <w:lvlJc w:val="left"/>
+      <w:pPr>
+        <w:tabs>
+          <w:tab w:val="num" w:pos="3600"/>
+        </w:tabs>
+        <w:ind w:left="3600" w:hanging="360"/>
+      </w:pPr>
+      <w:rPr>
+        <w:rFonts w:ascii="Wingdings" w:hAnsi="Wingdings" w:hint="default"/>
+        <w:sz w:val="20"/>
+      </w:rPr>
+    </w:lvl>
+    <w:lvl w:ilvl="5" w:tentative="1">
+      <w:start w:val="1"/>
+      <w:numFmt w:val="bullet"/>
+      <w:lvlText w:val=""/>
+      <w:lvlJc w:val="left"/>
+      <w:pPr>
+        <w:tabs>
+          <w:tab w:val="num" w:pos="4320"/>
+        </w:tabs>
+        <w:ind w:left="4320" w:hanging="360"/>
+      </w:pPr>
+      <w:rPr>
+        <w:rFonts w:ascii="Wingdings" w:hAnsi="Wingdings" w:hint="default"/>
+        <w:sz w:val="20"/>
+      </w:rPr>
+    </w:lvl>
+    <w:lvl w:ilvl="6" w:tentative="1">
+      <w:start w:val="1"/>
+      <w:numFmt w:val="bullet"/>
+      <w:lvlText w:val=""/>
+      <w:lvlJc w:val="left"/>
+      <w:pPr>
+        <w:tabs>
+          <w:tab w:val="num" w:pos="5040"/>
+        </w:tabs>
+        <w:ind w:left="5040" w:hanging="360"/>
+      </w:pPr>
+      <w:rPr>
+        <w:rFonts w:ascii="Wingdings" w:hAnsi="Wingdings" w:hint="default"/>
+        <w:sz w:val="20"/>
+      </w:rPr>
+    </w:lvl>
+    <w:lvl w:ilvl="7" w:tentative="1">
+      <w:start w:val="1"/>
+      <w:numFmt w:val="bullet"/>
+      <w:lvlText w:val=""/>
+      <w:lvlJc w:val="left"/>
+      <w:pPr>
+        <w:tabs>
+          <w:tab w:val="num" w:pos="5760"/>
+        </w:tabs>
+        <w:ind w:left="5760" w:hanging="360"/>
+      </w:pPr>
+      <w:rPr>
+        <w:rFonts w:ascii="Wingdings" w:hAnsi="Wingdings" w:hint="default"/>
+        <w:sz w:val="20"/>
+      </w:rPr>
+    </w:lvl>
+    <w:lvl w:ilvl="8" w:tentative="1">
+      <w:start w:val="1"/>
+      <w:numFmt w:val="bullet"/>
+      <w:lvlText w:val=""/>
+      <w:lvlJc w:val="left"/>
+      <w:pPr>
+        <w:tabs>
+          <w:tab w:val="num" w:pos="6480"/>
+        </w:tabs>
+        <w:ind w:left="6480" w:hanging="360"/>
+      </w:pPr>
+      <w:rPr>
+        <w:rFonts w:ascii="Wingdings" w:hAnsi="Wingdings" w:hint="default"/>
+        <w:sz w:val="20"/>
+      </w:rPr>
+    </w:lvl>
+  </w:abstractNum>
+  <w:abstractNum w:abstractNumId="1" w15:restartNumberingAfterBreak="0">
     <w:nsid w:val="29FE297D"/>
     <w:multiLevelType w:val="multilevel"/>
     <w:tmpl w:val="C64E22CC"/>
@@ -12905,8 +13012,163 @@
       </w:rPr>
     </w:lvl>
   </w:abstractNum>
+  <w:abstractNum w:abstractNumId="2" w15:restartNumberingAfterBreak="0">
+    <w:nsid w:val="65165464"/>
+    <w:multiLevelType w:val="multilevel"/>
+    <w:tmpl w:val="940E721C"/>
+    <w:lvl w:ilvl="0">
+      <w:start w:val="1"/>
+      <w:numFmt w:val="bullet"/>
+      <w:lvlText w:val=""/>
+      <w:lvlJc w:val="left"/>
+      <w:pPr>
+        <w:tabs>
+          <w:tab w:val="num" w:pos="720"/>
+        </w:tabs>
+        <w:ind w:left="720" w:hanging="360"/>
+      </w:pPr>
+      <w:rPr>
+        <w:rFonts w:ascii="Symbol" w:hAnsi="Symbol" w:hint="default"/>
+        <w:sz w:val="20"/>
+      </w:rPr>
+    </w:lvl>
+    <w:lvl w:ilvl="1" w:tentative="1">
+      <w:start w:val="1"/>
+      <w:numFmt w:val="bullet"/>
+      <w:lvlText w:val="o"/>
+      <w:lvlJc w:val="left"/>
+      <w:pPr>
+        <w:tabs>
+          <w:tab w:val="num" w:pos="1440"/>
+        </w:tabs>
+        <w:ind w:left="1440" w:hanging="360"/>
+      </w:pPr>
+      <w:rPr>
+        <w:rFonts w:ascii="Courier New" w:hAnsi="Courier New" w:hint="default"/>
+        <w:sz w:val="20"/>
+      </w:rPr>
+    </w:lvl>
+    <w:lvl w:ilvl="2" w:tentative="1">
+      <w:start w:val="1"/>
+      <w:numFmt w:val="bullet"/>
+      <w:lvlText w:val=""/>
+      <w:lvlJc w:val="left"/>
+      <w:pPr>
+        <w:tabs>
+          <w:tab w:val="num" w:pos="2160"/>
+        </w:tabs>
+        <w:ind w:left="2160" w:hanging="360"/>
+      </w:pPr>
+      <w:rPr>
+        <w:rFonts w:ascii="Wingdings" w:hAnsi="Wingdings" w:hint="default"/>
+        <w:sz w:val="20"/>
+      </w:rPr>
+    </w:lvl>
+    <w:lvl w:ilvl="3" w:tentative="1">
+      <w:start w:val="1"/>
+      <w:numFmt w:val="bullet"/>
+      <w:lvlText w:val=""/>
+      <w:lvlJc w:val="left"/>
+      <w:pPr>
+        <w:tabs>
+          <w:tab w:val="num" w:pos="2880"/>
+        </w:tabs>
+        <w:ind w:left="2880" w:hanging="360"/>
+      </w:pPr>
+      <w:rPr>
+        <w:rFonts w:ascii="Wingdings" w:hAnsi="Wingdings" w:hint="default"/>
+        <w:sz w:val="20"/>
+      </w:rPr>
+    </w:lvl>
+    <w:lvl w:ilvl="4" w:tentative="1">
+      <w:start w:val="1"/>
+      <w:numFmt w:val="bullet"/>
+      <w:lvlText w:val=""/>
+      <w:lvlJc w:val="left"/>
+      <w:pPr>
+        <w:tabs>
+          <w:tab w:val="num" w:pos="3600"/>
+        </w:tabs>
+        <w:ind w:left="3600" w:hanging="360"/>
+      </w:pPr>
+      <w:rPr>
+        <w:rFonts w:ascii="Wingdings" w:hAnsi="Wingdings" w:hint="default"/>
+        <w:sz w:val="20"/>
+      </w:rPr>
+    </w:lvl>
+    <w:lvl w:ilvl="5" w:tentative="1">
+      <w:start w:val="1"/>
+      <w:numFmt w:val="bullet"/>
+      <w:lvlText w:val=""/>
+      <w:lvlJc w:val="left"/>
+      <w:pPr>
+        <w:tabs>
+          <w:tab w:val="num" w:pos="4320"/>
+        </w:tabs>
+        <w:ind w:left="4320" w:hanging="360"/>
+      </w:pPr>
+      <w:rPr>
+        <w:rFonts w:ascii="Wingdings" w:hAnsi="Wingdings" w:hint="default"/>
+        <w:sz w:val="20"/>
+      </w:rPr>
+    </w:lvl>
+    <w:lvl w:ilvl="6" w:tentative="1">
+      <w:start w:val="1"/>
+      <w:numFmt w:val="bullet"/>
+      <w:lvlText w:val=""/>
+      <w:lvlJc w:val="left"/>
+      <w:pPr>
+        <w:tabs>
+          <w:tab w:val="num" w:pos="5040"/>
+        </w:tabs>
+        <w:ind w:left="5040" w:hanging="360"/>
+      </w:pPr>
+      <w:rPr>
+        <w:rFonts w:ascii="Wingdings" w:hAnsi="Wingdings" w:hint="default"/>
+        <w:sz w:val="20"/>
+      </w:rPr>
+    </w:lvl>
+    <w:lvl w:ilvl="7" w:tentative="1">
+      <w:start w:val="1"/>
+      <w:numFmt w:val="bullet"/>
+      <w:lvlText w:val=""/>
+      <w:lvlJc w:val="left"/>
+      <w:pPr>
+        <w:tabs>
+          <w:tab w:val="num" w:pos="5760"/>
+        </w:tabs>
+        <w:ind w:left="5760" w:hanging="360"/>
+      </w:pPr>
+      <w:rPr>
+        <w:rFonts w:ascii="Wingdings" w:hAnsi="Wingdings" w:hint="default"/>
+        <w:sz w:val="20"/>
+      </w:rPr>
+    </w:lvl>
+    <w:lvl w:ilvl="8" w:tentative="1">
+      <w:start w:val="1"/>
+      <w:numFmt w:val="bullet"/>
+      <w:lvlText w:val=""/>
+      <w:lvlJc w:val="left"/>
+      <w:pPr>
+        <w:tabs>
+          <w:tab w:val="num" w:pos="6480"/>
+        </w:tabs>
+        <w:ind w:left="6480" w:hanging="360"/>
+      </w:pPr>
+      <w:rPr>
+        <w:rFonts w:ascii="Wingdings" w:hAnsi="Wingdings" w:hint="default"/>
+        <w:sz w:val="20"/>
+      </w:rPr>
+    </w:lvl>
+  </w:abstractNum>
   <w:num w:numId="1" w16cid:durableId="696733558">
+    <w:abstractNumId w:val="1"/>
+  </w:num>
+  <w:num w:numId="2" w16cid:durableId="611203944">
     <w:abstractNumId w:val="0"/>
+  </w:num>
+  <w:num w:numId="3" w16cid:durableId="511842508">
+    <w:abstractNumId w:val="2"/>
   </w:num>
 </w:numbering>
 </file>

</xml_diff>